<commit_message>
change the docs and add question pdf ro it
</commit_message>
<xml_diff>
--- a/matlab_project.docx
+++ b/matlab_project.docx
@@ -4,14 +4,24 @@
   <w:body>
     <w:p>
       <w:pPr>
-        <w:rPr>
-          <w:rtl/>
-          <w:lang w:bidi="fa-IR"/>
-        </w:rPr>
-      </w:pPr>
-      <w:r>
-        <w:rPr>
-          <w:rFonts w:hint="cs"/>
+        <w:jc w:val="center"/>
+        <w:rPr>
+          <w:rFonts w:ascii="Vazir" w:hAnsi="Vazir" w:cs="Vazir"/>
+          <w:b/>
+          <w:bCs/>
+          <w:sz w:val="36"/>
+          <w:szCs w:val="36"/>
+          <w:rtl/>
+          <w:lang w:bidi="fa-IR"/>
+        </w:rPr>
+      </w:pPr>
+      <w:r>
+        <w:rPr>
+          <w:rFonts w:ascii="Vazir" w:hAnsi="Vazir" w:cs="Vazir"/>
+          <w:b/>
+          <w:bCs/>
+          <w:sz w:val="36"/>
+          <w:szCs w:val="36"/>
           <w:rtl/>
           <w:lang w:bidi="fa-IR"/>
         </w:rPr>
@@ -28,13 +38,16 @@
     </w:p>
     <w:p>
       <w:pPr>
-        <w:rPr>
-          <w:lang w:bidi="fa-IR"/>
-        </w:rPr>
-      </w:pPr>
-      <w:r>
-        <w:rPr>
-          <w:rFonts w:hint="cs"/>
+        <w:bidi/>
+        <w:rPr>
+          <w:lang w:bidi="fa-IR"/>
+        </w:rPr>
+      </w:pPr>
+      <w:r>
+        <w:rPr>
+          <w:rFonts w:ascii="Vazir" w:hAnsi="Vazir" w:cs="Vazir"/>
+          <w:b/>
+          <w:bCs/>
           <w:rtl/>
           <w:lang w:bidi="fa-IR"/>
         </w:rPr>
@@ -76,7 +89,7 @@
                     <pic:cNvPicPr/>
                   </pic:nvPicPr>
                   <pic:blipFill>
-                    <a:blip r:embed="rId4">
+                    <a:blip r:embed="rId6">
                       <a:extLst>
                         <a:ext uri="{28A0092B-C50C-407E-A947-70E740481C1C}">
                           <a14:useLocalDpi xmlns:a14="http://schemas.microsoft.com/office/drawing/2010/main" val="0"/>
@@ -105,14 +118,20 @@
     </w:p>
     <w:p>
       <w:pPr>
-        <w:rPr>
-          <w:rtl/>
-          <w:lang w:bidi="fa-IR"/>
-        </w:rPr>
-      </w:pPr>
-      <w:r>
-        <w:rPr>
-          <w:rFonts w:hint="cs"/>
+        <w:bidi/>
+        <w:rPr>
+          <w:rFonts w:ascii="Vazir" w:hAnsi="Vazir" w:cs="Vazir"/>
+          <w:b/>
+          <w:bCs/>
+          <w:rtl/>
+          <w:lang w:bidi="fa-IR"/>
+        </w:rPr>
+      </w:pPr>
+      <w:r>
+        <w:rPr>
+          <w:rFonts w:ascii="Vazir" w:hAnsi="Vazir" w:cs="Vazir"/>
+          <w:b/>
+          <w:bCs/>
           <w:rtl/>
           <w:lang w:bidi="fa-IR"/>
         </w:rPr>
@@ -123,15 +142,16 @@
       <w:pPr>
         <w:bidi/>
         <w:rPr>
-          <w:sz w:val="28"/>
-          <w:szCs w:val="28"/>
-          <w:rtl/>
-          <w:lang w:bidi="fa-IR"/>
-        </w:rPr>
-      </w:pPr>
-      <w:r>
-        <w:rPr>
-          <w:rFonts w:hint="cs"/>
+          <w:rFonts w:ascii="Vazir" w:hAnsi="Vazir" w:cs="Vazir"/>
+          <w:sz w:val="28"/>
+          <w:szCs w:val="28"/>
+          <w:rtl/>
+          <w:lang w:bidi="fa-IR"/>
+        </w:rPr>
+      </w:pPr>
+      <w:r>
+        <w:rPr>
+          <w:rFonts w:ascii="Vazir" w:hAnsi="Vazir" w:cs="Vazir"/>
           <w:sz w:val="28"/>
           <w:szCs w:val="28"/>
           <w:rtl/>
@@ -141,6 +161,7 @@
       </w:r>
       <w:r>
         <w:rPr>
+          <w:rFonts w:ascii="Vazir" w:hAnsi="Vazir" w:cs="Vazir"/>
           <w:sz w:val="28"/>
           <w:szCs w:val="28"/>
           <w:lang w:bidi="fa-IR"/>
@@ -149,56 +170,17 @@
       </w:r>
       <w:r>
         <w:rPr>
-          <w:rFonts w:hint="cs"/>
-          <w:sz w:val="28"/>
-          <w:szCs w:val="28"/>
-          <w:rtl/>
-          <w:lang w:bidi="fa-IR"/>
-        </w:rPr>
-        <w:t xml:space="preserve">بلاک بالا </w:t>
-      </w:r>
-      <w:r>
-        <w:rPr>
-          <w:rFonts w:hint="cs"/>
-          <w:sz w:val="28"/>
-          <w:szCs w:val="28"/>
-          <w:rtl/>
-          <w:lang w:bidi="fa-IR"/>
-        </w:rPr>
-        <w:t>شده و موقعیت آن نیز تغیر می</w:t>
-      </w:r>
-      <w:r>
-        <w:rPr>
-          <w:rFonts w:hint="cs"/>
-          <w:sz w:val="28"/>
-          <w:szCs w:val="28"/>
-          <w:rtl/>
-          <w:lang w:bidi="fa-IR"/>
-        </w:rPr>
-        <w:t>دهد</w:t>
-      </w:r>
-      <w:r>
-        <w:rPr>
-          <w:rFonts w:hint="cs"/>
-          <w:sz w:val="28"/>
-          <w:szCs w:val="28"/>
-          <w:rtl/>
-          <w:lang w:bidi="fa-IR"/>
-        </w:rPr>
-        <w:t xml:space="preserve"> و</w:t>
-      </w:r>
-      <w:r>
-        <w:rPr>
-          <w:rFonts w:hint="cs"/>
-          <w:sz w:val="28"/>
-          <w:szCs w:val="28"/>
-          <w:rtl/>
-          <w:lang w:bidi="fa-IR"/>
-        </w:rPr>
-        <w:t xml:space="preserve"> اسم </w:t>
-      </w:r>
-      <w:r>
-        <w:rPr>
+          <w:rFonts w:ascii="Vazir" w:hAnsi="Vazir" w:cs="Vazir"/>
+          <w:sz w:val="28"/>
+          <w:szCs w:val="28"/>
+          <w:rtl/>
+          <w:lang w:bidi="fa-IR"/>
+        </w:rPr>
+        <w:t xml:space="preserve">بلاک بالا شده و موقعیت آن نیز تغیر میدهد و اسم </w:t>
+      </w:r>
+      <w:r>
+        <w:rPr>
+          <w:rFonts w:ascii="Vazir" w:hAnsi="Vazir" w:cs="Vazir"/>
           <w:sz w:val="28"/>
           <w:szCs w:val="28"/>
           <w:lang w:bidi="fa-IR"/>
@@ -207,7 +189,7 @@
       </w:r>
       <w:r>
         <w:rPr>
-          <w:rFonts w:hint="cs"/>
+          <w:rFonts w:ascii="Vazir" w:hAnsi="Vazir" w:cs="Vazir"/>
           <w:sz w:val="28"/>
           <w:szCs w:val="28"/>
           <w:rtl/>
@@ -217,6 +199,7 @@
       </w:r>
       <w:r>
         <w:rPr>
+          <w:rFonts w:ascii="Vazir" w:hAnsi="Vazir" w:cs="Vazir"/>
           <w:sz w:val="28"/>
           <w:szCs w:val="28"/>
           <w:lang w:bidi="fa-IR"/>
@@ -225,7 +208,7 @@
       </w:r>
       <w:r>
         <w:rPr>
-          <w:rFonts w:hint="cs"/>
+          <w:rFonts w:ascii="Vazir" w:hAnsi="Vazir" w:cs="Vazir"/>
           <w:sz w:val="28"/>
           <w:szCs w:val="28"/>
           <w:rtl/>
@@ -235,6 +218,7 @@
       </w:r>
       <w:r>
         <w:rPr>
+          <w:rFonts w:ascii="Vazir" w:hAnsi="Vazir" w:cs="Vazir"/>
           <w:sz w:val="28"/>
           <w:szCs w:val="28"/>
           <w:lang w:bidi="fa-IR"/>
@@ -243,7 +227,7 @@
       </w:r>
       <w:r>
         <w:rPr>
-          <w:rFonts w:hint="cs"/>
+          <w:rFonts w:ascii="Vazir" w:hAnsi="Vazir" w:cs="Vazir"/>
           <w:sz w:val="28"/>
           <w:szCs w:val="28"/>
           <w:rtl/>
@@ -253,6 +237,7 @@
       </w:r>
       <w:r>
         <w:rPr>
+          <w:rFonts w:ascii="Vazir" w:hAnsi="Vazir" w:cs="Vazir"/>
           <w:sz w:val="28"/>
           <w:szCs w:val="28"/>
           <w:lang w:bidi="fa-IR"/>
@@ -261,7 +246,7 @@
       </w:r>
       <w:r>
         <w:rPr>
-          <w:rFonts w:hint="cs"/>
+          <w:rFonts w:ascii="Vazir" w:hAnsi="Vazir" w:cs="Vazir"/>
           <w:sz w:val="28"/>
           <w:szCs w:val="28"/>
           <w:rtl/>
@@ -271,6 +256,7 @@
       </w:r>
       <w:r>
         <w:rPr>
+          <w:rFonts w:ascii="Vazir" w:hAnsi="Vazir" w:cs="Vazir"/>
           <w:sz w:val="28"/>
           <w:szCs w:val="28"/>
           <w:lang w:bidi="fa-IR"/>
@@ -279,7 +265,7 @@
       </w:r>
       <w:r>
         <w:rPr>
-          <w:rFonts w:hint="cs"/>
+          <w:rFonts w:ascii="Vazir" w:hAnsi="Vazir" w:cs="Vazir"/>
           <w:sz w:val="28"/>
           <w:szCs w:val="28"/>
           <w:rtl/>
@@ -320,7 +306,7 @@
         </w:rPr>
         <w:lastRenderedPageBreak/>
         <w:drawing>
-          <wp:inline distT="0" distB="0" distL="0" distR="0" wp14:anchorId="1D5FD0AF" wp14:editId="3D1DA0B5">
+          <wp:inline distT="0" distB="0" distL="0" distR="0" wp14:anchorId="1D5FD0AF" wp14:editId="1D11D15C">
             <wp:extent cx="5943600" cy="3115733"/>
             <wp:effectExtent l="0" t="0" r="0" b="8890"/>
             <wp:docPr id="251088027" name="Picture 3"/>
@@ -335,7 +321,7 @@
                     <pic:cNvPicPr/>
                   </pic:nvPicPr>
                   <pic:blipFill>
-                    <a:blip r:embed="rId5" cstate="print">
+                    <a:blip r:embed="rId7" cstate="print">
                       <a:extLst>
                         <a:ext uri="{28A0092B-C50C-407E-A947-70E740481C1C}">
                           <a14:useLocalDpi xmlns:a14="http://schemas.microsoft.com/office/drawing/2010/main" val="0"/>
@@ -376,15 +362,20 @@
       <w:pPr>
         <w:bidi/>
         <w:rPr>
-          <w:sz w:val="28"/>
-          <w:szCs w:val="28"/>
-          <w:rtl/>
-          <w:lang w:bidi="fa-IR"/>
-        </w:rPr>
-      </w:pPr>
-      <w:r>
-        <w:rPr>
-          <w:rFonts w:hint="cs"/>
+          <w:rFonts w:ascii="Vazir" w:hAnsi="Vazir" w:cs="Vazir"/>
+          <w:b/>
+          <w:bCs/>
+          <w:sz w:val="28"/>
+          <w:szCs w:val="28"/>
+          <w:rtl/>
+          <w:lang w:bidi="fa-IR"/>
+        </w:rPr>
+      </w:pPr>
+      <w:r>
+        <w:rPr>
+          <w:rFonts w:ascii="Vazir" w:hAnsi="Vazir" w:cs="Vazir"/>
+          <w:b/>
+          <w:bCs/>
           <w:sz w:val="28"/>
           <w:szCs w:val="28"/>
           <w:rtl/>
@@ -411,9 +402,9 @@
           <w:lang w:bidi="fa-IR"/>
         </w:rPr>
         <w:drawing>
-          <wp:inline distT="0" distB="0" distL="0" distR="0" wp14:anchorId="2BF77702" wp14:editId="3EFF6EDF">
-            <wp:extent cx="5943600" cy="3776133"/>
-            <wp:effectExtent l="0" t="0" r="0" b="0"/>
+          <wp:inline distT="0" distB="0" distL="0" distR="0" wp14:anchorId="2BF77702" wp14:editId="3B15B63E">
+            <wp:extent cx="5942934" cy="3175000"/>
+            <wp:effectExtent l="0" t="0" r="1270" b="6350"/>
             <wp:docPr id="47357871" name="Picture 4"/>
             <wp:cNvGraphicFramePr>
               <a:graphicFrameLocks xmlns:a="http://schemas.openxmlformats.org/drawingml/2006/main" noChangeAspect="1"/>
@@ -423,191 +414,6 @@
                 <pic:pic xmlns:pic="http://schemas.openxmlformats.org/drawingml/2006/picture">
                   <pic:nvPicPr>
                     <pic:cNvPr id="47357871" name="Picture 47357871"/>
-                    <pic:cNvPicPr/>
-                  </pic:nvPicPr>
-                  <pic:blipFill>
-                    <a:blip r:embed="rId6">
-                      <a:extLst>
-                        <a:ext uri="{28A0092B-C50C-407E-A947-70E740481C1C}">
-                          <a14:useLocalDpi xmlns:a14="http://schemas.microsoft.com/office/drawing/2010/main" val="0"/>
-                        </a:ext>
-                      </a:extLst>
-                    </a:blip>
-                    <a:stretch>
-                      <a:fillRect/>
-                    </a:stretch>
-                  </pic:blipFill>
-                  <pic:spPr>
-                    <a:xfrm>
-                      <a:off x="0" y="0"/>
-                      <a:ext cx="5944576" cy="3776753"/>
-                    </a:xfrm>
-                    <a:prstGeom prst="rect">
-                      <a:avLst/>
-                    </a:prstGeom>
-                  </pic:spPr>
-                </pic:pic>
-              </a:graphicData>
-            </a:graphic>
-          </wp:inline>
-        </w:drawing>
-      </w:r>
-    </w:p>
-    <w:p>
-      <w:pPr>
-        <w:bidi/>
-        <w:rPr>
-          <w:sz w:val="28"/>
-          <w:szCs w:val="28"/>
-          <w:lang w:bidi="fa-IR"/>
-        </w:rPr>
-      </w:pPr>
-    </w:p>
-    <w:p>
-      <w:pPr>
-        <w:bidi/>
-        <w:rPr>
-          <w:sz w:val="28"/>
-          <w:szCs w:val="28"/>
-          <w:lang w:bidi="fa-IR"/>
-        </w:rPr>
-      </w:pPr>
-      <w:r>
-        <w:rPr>
-          <w:rFonts w:hint="cs"/>
-          <w:noProof/>
-          <w:sz w:val="28"/>
-          <w:szCs w:val="28"/>
-          <w:lang w:bidi="fa-IR"/>
-        </w:rPr>
-        <w:lastRenderedPageBreak/>
-        <w:drawing>
-          <wp:inline distT="0" distB="0" distL="0" distR="0" wp14:anchorId="59A57124" wp14:editId="7D9EF94C">
-            <wp:extent cx="5334000" cy="4000500"/>
-            <wp:effectExtent l="0" t="0" r="0" b="0"/>
-            <wp:docPr id="1156220545" name="Picture 5"/>
-            <wp:cNvGraphicFramePr>
-              <a:graphicFrameLocks xmlns:a="http://schemas.openxmlformats.org/drawingml/2006/main" noChangeAspect="1"/>
-            </wp:cNvGraphicFramePr>
-            <a:graphic xmlns:a="http://schemas.openxmlformats.org/drawingml/2006/main">
-              <a:graphicData uri="http://schemas.openxmlformats.org/drawingml/2006/picture">
-                <pic:pic xmlns:pic="http://schemas.openxmlformats.org/drawingml/2006/picture">
-                  <pic:nvPicPr>
-                    <pic:cNvPr id="1156220545" name="Picture 1156220545"/>
-                    <pic:cNvPicPr/>
-                  </pic:nvPicPr>
-                  <pic:blipFill>
-                    <a:blip r:embed="rId7">
-                      <a:extLst>
-                        <a:ext uri="{28A0092B-C50C-407E-A947-70E740481C1C}">
-                          <a14:useLocalDpi xmlns:a14="http://schemas.microsoft.com/office/drawing/2010/main" val="0"/>
-                        </a:ext>
-                      </a:extLst>
-                    </a:blip>
-                    <a:stretch>
-                      <a:fillRect/>
-                    </a:stretch>
-                  </pic:blipFill>
-                  <pic:spPr>
-                    <a:xfrm>
-                      <a:off x="0" y="0"/>
-                      <a:ext cx="5334000" cy="4000500"/>
-                    </a:xfrm>
-                    <a:prstGeom prst="rect">
-                      <a:avLst/>
-                    </a:prstGeom>
-                  </pic:spPr>
-                </pic:pic>
-              </a:graphicData>
-            </a:graphic>
-          </wp:inline>
-        </w:drawing>
-      </w:r>
-    </w:p>
-    <w:p>
-      <w:pPr>
-        <w:bidi/>
-        <w:rPr>
-          <w:sz w:val="28"/>
-          <w:szCs w:val="28"/>
-          <w:rtl/>
-          <w:lang w:bidi="fa-IR"/>
-        </w:rPr>
-      </w:pPr>
-      <w:r>
-        <w:rPr>
-          <w:rFonts w:hint="cs"/>
-          <w:sz w:val="28"/>
-          <w:szCs w:val="28"/>
-          <w:rtl/>
-          <w:lang w:bidi="fa-IR"/>
-        </w:rPr>
-        <w:t>د)</w:t>
-      </w:r>
-    </w:p>
-    <w:p>
-      <w:pPr>
-        <w:bidi/>
-        <w:rPr>
-          <w:sz w:val="28"/>
-          <w:szCs w:val="28"/>
-          <w:lang w:bidi="fa-IR"/>
-        </w:rPr>
-      </w:pPr>
-      <w:r>
-        <w:rPr>
-          <w:rFonts w:hint="cs"/>
-          <w:sz w:val="28"/>
-          <w:szCs w:val="28"/>
-          <w:rtl/>
-          <w:lang w:bidi="fa-IR"/>
-        </w:rPr>
-        <w:t xml:space="preserve">باعث تغییر رنگ نمودار ها و محدود کردن نمایش نمودار ها درواقع زوم روی نمودار تغیر وزن فونت ها و نوع آنها و </w:t>
-      </w:r>
-      <w:r>
-        <w:rPr>
-          <w:rFonts w:hint="cs"/>
-          <w:sz w:val="28"/>
-          <w:szCs w:val="28"/>
-          <w:rtl/>
-          <w:lang w:bidi="fa-IR"/>
-        </w:rPr>
-        <w:t>تغیر فونت لیبل ها و تغییر شماره فونت اعداد روی نمودار</w:t>
-      </w:r>
-    </w:p>
-    <w:p>
-      <w:pPr>
-        <w:bidi/>
-        <w:rPr>
-          <w:sz w:val="28"/>
-          <w:szCs w:val="28"/>
-          <w:rtl/>
-          <w:lang w:bidi="fa-IR"/>
-        </w:rPr>
-      </w:pPr>
-      <w:r>
-        <w:rPr>
-          <w:rFonts w:hint="cs"/>
-          <w:noProof/>
-          <w:sz w:val="28"/>
-          <w:szCs w:val="28"/>
-          <w:rtl/>
-          <w:lang w:val="fa-IR" w:bidi="fa-IR"/>
-        </w:rPr>
-        <w:lastRenderedPageBreak/>
-        <w:drawing>
-          <wp:inline distT="0" distB="0" distL="0" distR="0" wp14:anchorId="27651C61" wp14:editId="7AEF3904">
-            <wp:extent cx="5334000" cy="4000500"/>
-            <wp:effectExtent l="0" t="0" r="0" b="0"/>
-            <wp:docPr id="1357939766" name="Picture 6"/>
-            <wp:cNvGraphicFramePr>
-              <a:graphicFrameLocks xmlns:a="http://schemas.openxmlformats.org/drawingml/2006/main" noChangeAspect="1"/>
-            </wp:cNvGraphicFramePr>
-            <a:graphic xmlns:a="http://schemas.openxmlformats.org/drawingml/2006/main">
-              <a:graphicData uri="http://schemas.openxmlformats.org/drawingml/2006/picture">
-                <pic:pic xmlns:pic="http://schemas.openxmlformats.org/drawingml/2006/picture">
-                  <pic:nvPicPr>
-                    <pic:cNvPr id="1357939766" name="Picture 1357939766"/>
                     <pic:cNvPicPr/>
                   </pic:nvPicPr>
                   <pic:blipFill>
@@ -625,7 +431,7 @@
                   <pic:spPr>
                     <a:xfrm>
                       <a:off x="0" y="0"/>
-                      <a:ext cx="5334000" cy="4000500"/>
+                      <a:ext cx="5980159" cy="3194887"/>
                     </a:xfrm>
                     <a:prstGeom prst="rect">
                       <a:avLst/>
@@ -642,88 +448,151 @@
       <w:pPr>
         <w:bidi/>
         <w:rPr>
-          <w:sz w:val="28"/>
-          <w:szCs w:val="28"/>
-          <w:rtl/>
-          <w:lang w:bidi="fa-IR"/>
-        </w:rPr>
-      </w:pPr>
-    </w:p>
-    <w:p>
-      <w:pPr>
-        <w:bidi/>
-        <w:rPr>
-          <w:sz w:val="28"/>
-          <w:szCs w:val="28"/>
-          <w:rtl/>
-          <w:lang w:bidi="fa-IR"/>
-        </w:rPr>
-      </w:pPr>
-    </w:p>
-    <w:p>
-      <w:pPr>
-        <w:bidi/>
-        <w:rPr>
-          <w:sz w:val="28"/>
-          <w:szCs w:val="28"/>
-          <w:rtl/>
-          <w:lang w:bidi="fa-IR"/>
-        </w:rPr>
-      </w:pPr>
-    </w:p>
-    <w:p>
-      <w:pPr>
-        <w:bidi/>
-        <w:rPr>
-          <w:sz w:val="28"/>
-          <w:szCs w:val="28"/>
-          <w:rtl/>
-          <w:lang w:bidi="fa-IR"/>
-        </w:rPr>
-      </w:pPr>
-    </w:p>
-    <w:p>
-      <w:pPr>
-        <w:bidi/>
-        <w:rPr>
-          <w:sz w:val="28"/>
-          <w:szCs w:val="28"/>
-          <w:rtl/>
-          <w:lang w:bidi="fa-IR"/>
-        </w:rPr>
-      </w:pPr>
-      <w:r>
-        <w:rPr>
-          <w:rFonts w:hint="cs"/>
-          <w:sz w:val="28"/>
-          <w:szCs w:val="28"/>
-          <w:rtl/>
-          <w:lang w:bidi="fa-IR"/>
-        </w:rPr>
-        <w:t>ه)</w:t>
-      </w:r>
+          <w:rFonts w:ascii="Vazir" w:hAnsi="Vazir" w:cs="Vazir"/>
+          <w:sz w:val="28"/>
+          <w:szCs w:val="28"/>
+          <w:lang w:bidi="fa-IR"/>
+        </w:rPr>
+      </w:pPr>
+      <w:r>
+        <w:rPr>
+          <w:rFonts w:ascii="Vazir" w:hAnsi="Vazir" w:cs="Vazir" w:hint="cs"/>
+          <w:sz w:val="28"/>
+          <w:szCs w:val="28"/>
+          <w:rtl/>
+          <w:lang w:bidi="fa-IR"/>
+        </w:rPr>
+        <w:t>همان طور که دیده میشود فونت سایز تغییر داده شده و نوع فونت نیز تغییر کرده است. نام دو سیگنال را هم به سیگنال 1 و سیگنال 2 تغییر دادیم.</w:t>
+      </w:r>
+    </w:p>
+    <w:p>
+      <w:pPr>
+        <w:bidi/>
+        <w:rPr>
+          <w:sz w:val="28"/>
+          <w:szCs w:val="28"/>
+          <w:lang w:bidi="fa-IR"/>
+        </w:rPr>
+      </w:pPr>
       <w:r>
         <w:rPr>
           <w:rFonts w:hint="cs"/>
           <w:noProof/>
           <w:sz w:val="28"/>
           <w:szCs w:val="28"/>
-          <w:rtl/>
-          <w:lang w:val="fa-IR" w:bidi="fa-IR"/>
-        </w:rPr>
-        <w:t xml:space="preserve"> </w:t>
-      </w:r>
-    </w:p>
-    <w:p>
-      <w:pPr>
-        <w:bidi/>
-        <w:rPr>
-          <w:sz w:val="28"/>
-          <w:szCs w:val="28"/>
-          <w:rtl/>
-          <w:lang w:bidi="fa-IR"/>
-        </w:rPr>
-      </w:pPr>
+          <w:lang w:bidi="fa-IR"/>
+        </w:rPr>
+        <w:lastRenderedPageBreak/>
+        <w:drawing>
+          <wp:inline distT="0" distB="0" distL="0" distR="0" wp14:anchorId="59A57124" wp14:editId="73808C86">
+            <wp:extent cx="5333281" cy="3522133"/>
+            <wp:effectExtent l="0" t="0" r="0" b="0"/>
+            <wp:docPr id="1156220545" name="Picture 5"/>
+            <wp:cNvGraphicFramePr>
+              <a:graphicFrameLocks xmlns:a="http://schemas.openxmlformats.org/drawingml/2006/main" noChangeAspect="1"/>
+            </wp:cNvGraphicFramePr>
+            <a:graphic xmlns:a="http://schemas.openxmlformats.org/drawingml/2006/main">
+              <a:graphicData uri="http://schemas.openxmlformats.org/drawingml/2006/picture">
+                <pic:pic xmlns:pic="http://schemas.openxmlformats.org/drawingml/2006/picture">
+                  <pic:nvPicPr>
+                    <pic:cNvPr id="1156220545" name="Picture 1156220545"/>
+                    <pic:cNvPicPr/>
+                  </pic:nvPicPr>
+                  <pic:blipFill>
+                    <a:blip r:embed="rId9">
+                      <a:extLst>
+                        <a:ext uri="{28A0092B-C50C-407E-A947-70E740481C1C}">
+                          <a14:useLocalDpi xmlns:a14="http://schemas.microsoft.com/office/drawing/2010/main" val="0"/>
+                        </a:ext>
+                      </a:extLst>
+                    </a:blip>
+                    <a:stretch>
+                      <a:fillRect/>
+                    </a:stretch>
+                  </pic:blipFill>
+                  <pic:spPr>
+                    <a:xfrm>
+                      <a:off x="0" y="0"/>
+                      <a:ext cx="5355228" cy="3536627"/>
+                    </a:xfrm>
+                    <a:prstGeom prst="rect">
+                      <a:avLst/>
+                    </a:prstGeom>
+                  </pic:spPr>
+                </pic:pic>
+              </a:graphicData>
+            </a:graphic>
+          </wp:inline>
+        </w:drawing>
+      </w:r>
+    </w:p>
+    <w:p>
+      <w:pPr>
+        <w:bidi/>
+        <w:rPr>
+          <w:rFonts w:ascii="Vazir" w:hAnsi="Vazir" w:cs="Vazir"/>
+          <w:b/>
+          <w:bCs/>
+          <w:sz w:val="28"/>
+          <w:szCs w:val="28"/>
+          <w:rtl/>
+          <w:lang w:bidi="fa-IR"/>
+        </w:rPr>
+      </w:pPr>
+      <w:r>
+        <w:rPr>
+          <w:rFonts w:ascii="Vazir" w:hAnsi="Vazir" w:cs="Vazir"/>
+          <w:b/>
+          <w:bCs/>
+          <w:sz w:val="28"/>
+          <w:szCs w:val="28"/>
+          <w:rtl/>
+          <w:lang w:bidi="fa-IR"/>
+        </w:rPr>
+        <w:t>د)</w:t>
+      </w:r>
+    </w:p>
+    <w:p>
+      <w:pPr>
+        <w:bidi/>
+        <w:rPr>
+          <w:rFonts w:ascii="Vazir" w:hAnsi="Vazir" w:cs="Vazir"/>
+          <w:sz w:val="28"/>
+          <w:szCs w:val="28"/>
+          <w:rtl/>
+          <w:lang w:bidi="fa-IR"/>
+        </w:rPr>
+      </w:pPr>
+      <w:r>
+        <w:rPr>
+          <w:rFonts w:ascii="Vazir" w:hAnsi="Vazir" w:cs="Vazir"/>
+          <w:sz w:val="28"/>
+          <w:szCs w:val="28"/>
+          <w:rtl/>
+          <w:lang w:bidi="fa-IR"/>
+        </w:rPr>
+        <w:t xml:space="preserve">باعث تغییر رنگ نمودار ها و محدود کردن نمایش نمودار ها درواقع زوم روی نمودار تغیر وزن فونت ها و نوع آنها و </w:t>
+      </w:r>
+      <w:r>
+        <w:rPr>
+          <w:rFonts w:ascii="Vazir" w:hAnsi="Vazir" w:cs="Vazir"/>
+          <w:sz w:val="28"/>
+          <w:szCs w:val="28"/>
+          <w:rtl/>
+          <w:lang w:bidi="fa-IR"/>
+        </w:rPr>
+        <w:t>تغیر فونت لیبل ها و تغییر شماره فونت اعداد روی نمودار</w:t>
+      </w:r>
+      <w:r>
+        <w:rPr>
+          <w:rFonts w:ascii="Vazir" w:hAnsi="Vazir" w:cs="Vazir" w:hint="cs"/>
+          <w:sz w:val="28"/>
+          <w:szCs w:val="28"/>
+          <w:rtl/>
+          <w:lang w:bidi="fa-IR"/>
+        </w:rPr>
+        <w:t xml:space="preserve"> شده است.</w:t>
+      </w:r>
       <w:r>
         <w:rPr>
           <w:rFonts w:hint="cs"/>
@@ -733,7 +602,180 @@
           <w:rtl/>
           <w:lang w:val="fa-IR" w:bidi="fa-IR"/>
         </w:rPr>
+        <w:t xml:space="preserve"> </w:t>
+      </w:r>
+      <w:r>
+        <w:rPr>
+          <w:rFonts w:hint="cs"/>
+          <w:noProof/>
+          <w:sz w:val="28"/>
+          <w:szCs w:val="28"/>
+          <w:rtl/>
+          <w:lang w:val="fa-IR" w:bidi="fa-IR"/>
+        </w:rPr>
+        <w:drawing>
+          <wp:inline distT="0" distB="0" distL="0" distR="0" wp14:anchorId="69D7C79A" wp14:editId="4A94ABC4">
+            <wp:extent cx="5331758" cy="3191934"/>
+            <wp:effectExtent l="0" t="0" r="0" b="8890"/>
+            <wp:docPr id="1357939766" name="Picture 6" descr="A graph with a line and a red line&#10;&#10;Description automatically generated"/>
+            <wp:cNvGraphicFramePr>
+              <a:graphicFrameLocks xmlns:a="http://schemas.openxmlformats.org/drawingml/2006/main" noChangeAspect="1"/>
+            </wp:cNvGraphicFramePr>
+            <a:graphic xmlns:a="http://schemas.openxmlformats.org/drawingml/2006/main">
+              <a:graphicData uri="http://schemas.openxmlformats.org/drawingml/2006/picture">
+                <pic:pic xmlns:pic="http://schemas.openxmlformats.org/drawingml/2006/picture">
+                  <pic:nvPicPr>
+                    <pic:cNvPr id="1357939766" name="Picture 6" descr="A graph with a line and a red line&#10;&#10;Description automatically generated"/>
+                    <pic:cNvPicPr/>
+                  </pic:nvPicPr>
+                  <pic:blipFill>
+                    <a:blip r:embed="rId10">
+                      <a:extLst>
+                        <a:ext uri="{28A0092B-C50C-407E-A947-70E740481C1C}">
+                          <a14:useLocalDpi xmlns:a14="http://schemas.microsoft.com/office/drawing/2010/main" val="0"/>
+                        </a:ext>
+                      </a:extLst>
+                    </a:blip>
+                    <a:stretch>
+                      <a:fillRect/>
+                    </a:stretch>
+                  </pic:blipFill>
+                  <pic:spPr>
+                    <a:xfrm>
+                      <a:off x="0" y="0"/>
+                      <a:ext cx="5356045" cy="3206474"/>
+                    </a:xfrm>
+                    <a:prstGeom prst="rect">
+                      <a:avLst/>
+                    </a:prstGeom>
+                  </pic:spPr>
+                </pic:pic>
+              </a:graphicData>
+            </a:graphic>
+          </wp:inline>
+        </w:drawing>
+      </w:r>
+    </w:p>
+    <w:p>
+      <w:pPr>
+        <w:bidi/>
+        <w:rPr>
+          <w:rFonts w:ascii="Vazir" w:hAnsi="Vazir" w:cs="Vazir"/>
+          <w:b/>
+          <w:bCs/>
+          <w:noProof/>
+          <w:sz w:val="28"/>
+          <w:szCs w:val="28"/>
+          <w:rtl/>
+          <w:lang w:val="fa-IR" w:bidi="fa-IR"/>
+        </w:rPr>
+      </w:pPr>
+      <w:r>
+        <w:rPr>
+          <w:rFonts w:ascii="Vazir" w:hAnsi="Vazir" w:cs="Vazir"/>
+          <w:b/>
+          <w:bCs/>
+          <w:sz w:val="28"/>
+          <w:szCs w:val="28"/>
+          <w:rtl/>
+          <w:lang w:bidi="fa-IR"/>
+        </w:rPr>
         <w:lastRenderedPageBreak/>
+        <w:t>ه)</w:t>
+      </w:r>
+      <w:r>
+        <w:rPr>
+          <w:rFonts w:ascii="Vazir" w:hAnsi="Vazir" w:cs="Vazir"/>
+          <w:b/>
+          <w:bCs/>
+          <w:noProof/>
+          <w:sz w:val="28"/>
+          <w:szCs w:val="28"/>
+          <w:rtl/>
+          <w:lang w:val="fa-IR" w:bidi="fa-IR"/>
+        </w:rPr>
+        <w:t xml:space="preserve"> </w:t>
+      </w:r>
+    </w:p>
+    <w:p>
+      <w:pPr>
+        <w:bidi/>
+        <w:rPr>
+          <w:rFonts w:ascii="Vazir" w:hAnsi="Vazir" w:cs="Vazir"/>
+          <w:b/>
+          <w:bCs/>
+          <w:sz w:val="28"/>
+          <w:szCs w:val="28"/>
+          <w:rtl/>
+          <w:lang w:bidi="fa-IR"/>
+        </w:rPr>
+      </w:pPr>
+      <w:r>
+        <w:rPr>
+          <w:rFonts w:ascii="Vazir" w:hAnsi="Vazir" w:cs="Vazir"/>
+          <w:b/>
+          <w:bCs/>
+          <w:sz w:val="28"/>
+          <w:szCs w:val="28"/>
+          <w:rtl/>
+          <w:lang w:bidi="fa-IR"/>
+        </w:rPr>
+        <w:drawing>
+          <wp:inline distT="0" distB="0" distL="0" distR="0" wp14:anchorId="7DD0A99E" wp14:editId="49081F0A">
+            <wp:extent cx="4496190" cy="2149026"/>
+            <wp:effectExtent l="0" t="0" r="0" b="3810"/>
+            <wp:docPr id="2059304949" name="Picture 1"/>
+            <wp:cNvGraphicFramePr>
+              <a:graphicFrameLocks xmlns:a="http://schemas.openxmlformats.org/drawingml/2006/main" noChangeAspect="1"/>
+            </wp:cNvGraphicFramePr>
+            <a:graphic xmlns:a="http://schemas.openxmlformats.org/drawingml/2006/main">
+              <a:graphicData uri="http://schemas.openxmlformats.org/drawingml/2006/picture">
+                <pic:pic xmlns:pic="http://schemas.openxmlformats.org/drawingml/2006/picture">
+                  <pic:nvPicPr>
+                    <pic:cNvPr id="2059304949" name=""/>
+                    <pic:cNvPicPr/>
+                  </pic:nvPicPr>
+                  <pic:blipFill>
+                    <a:blip r:embed="rId11"/>
+                    <a:stretch>
+                      <a:fillRect/>
+                    </a:stretch>
+                  </pic:blipFill>
+                  <pic:spPr>
+                    <a:xfrm>
+                      <a:off x="0" y="0"/>
+                      <a:ext cx="4496190" cy="2149026"/>
+                    </a:xfrm>
+                    <a:prstGeom prst="rect">
+                      <a:avLst/>
+                    </a:prstGeom>
+                  </pic:spPr>
+                </pic:pic>
+              </a:graphicData>
+            </a:graphic>
+          </wp:inline>
+        </w:drawing>
+      </w:r>
+    </w:p>
+    <w:p>
+      <w:pPr>
+        <w:bidi/>
+        <w:rPr>
+          <w:sz w:val="28"/>
+          <w:szCs w:val="28"/>
+          <w:rtl/>
+          <w:lang w:bidi="fa-IR"/>
+        </w:rPr>
+      </w:pPr>
+      <w:r>
+        <w:rPr>
+          <w:rFonts w:hint="cs"/>
+          <w:noProof/>
+          <w:sz w:val="28"/>
+          <w:szCs w:val="28"/>
+          <w:rtl/>
+          <w:lang w:val="fa-IR" w:bidi="fa-IR"/>
+        </w:rPr>
         <w:drawing>
           <wp:inline distT="0" distB="0" distL="0" distR="0" wp14:anchorId="7E8AE25F" wp14:editId="49B2FDA3">
             <wp:extent cx="5334000" cy="4131733"/>
@@ -750,7 +792,7 @@
                     <pic:cNvPicPr/>
                   </pic:nvPicPr>
                   <pic:blipFill>
-                    <a:blip r:embed="rId9">
+                    <a:blip r:embed="rId12">
                       <a:extLst>
                         <a:ext uri="{28A0092B-C50C-407E-A947-70E740481C1C}">
                           <a14:useLocalDpi xmlns:a14="http://schemas.microsoft.com/office/drawing/2010/main" val="0"/>
@@ -805,18 +847,101 @@
         <w:rPr>
           <w:sz w:val="28"/>
           <w:szCs w:val="28"/>
-          <w:lang w:bidi="fa-IR"/>
-        </w:rPr>
-      </w:pPr>
-      <w:r>
-        <w:rPr>
-          <w:rFonts w:hint="cs"/>
-          <w:sz w:val="28"/>
-          <w:szCs w:val="28"/>
-          <w:rtl/>
-          <w:lang w:bidi="fa-IR"/>
-        </w:rPr>
+          <w:rtl/>
+          <w:lang w:bidi="fa-IR"/>
+        </w:rPr>
+      </w:pPr>
+    </w:p>
+    <w:p>
+      <w:pPr>
+        <w:bidi/>
+        <w:rPr>
+          <w:sz w:val="28"/>
+          <w:szCs w:val="28"/>
+          <w:rtl/>
+          <w:lang w:bidi="fa-IR"/>
+        </w:rPr>
+      </w:pPr>
+    </w:p>
+    <w:p>
+      <w:pPr>
+        <w:bidi/>
+        <w:rPr>
+          <w:rFonts w:ascii="Vazir" w:hAnsi="Vazir" w:cs="Vazir"/>
+          <w:b/>
+          <w:bCs/>
+          <w:sz w:val="28"/>
+          <w:szCs w:val="28"/>
+          <w:rtl/>
+          <w:lang w:bidi="fa-IR"/>
+        </w:rPr>
+      </w:pPr>
+      <w:r>
+        <w:rPr>
+          <w:rFonts w:ascii="Vazir" w:hAnsi="Vazir" w:cs="Vazir"/>
+          <w:b/>
+          <w:bCs/>
+          <w:sz w:val="28"/>
+          <w:szCs w:val="28"/>
+          <w:rtl/>
+          <w:lang w:bidi="fa-IR"/>
+        </w:rPr>
+        <w:lastRenderedPageBreak/>
         <w:t>و)</w:t>
+      </w:r>
+    </w:p>
+    <w:p>
+      <w:pPr>
+        <w:bidi/>
+        <w:rPr>
+          <w:sz w:val="28"/>
+          <w:szCs w:val="28"/>
+          <w:lang w:bidi="fa-IR"/>
+        </w:rPr>
+      </w:pPr>
+      <w:r>
+        <w:rPr>
+          <w:rFonts w:cs="Arial"/>
+          <w:sz w:val="28"/>
+          <w:szCs w:val="28"/>
+          <w:rtl/>
+          <w:lang w:bidi="fa-IR"/>
+        </w:rPr>
+        <w:drawing>
+          <wp:inline distT="0" distB="0" distL="0" distR="0" wp14:anchorId="2B385D3D" wp14:editId="229174BB">
+            <wp:extent cx="4961050" cy="3581710"/>
+            <wp:effectExtent l="0" t="0" r="0" b="0"/>
+            <wp:docPr id="134122740" name="Picture 1" descr="A screenshot of a computer program&#10;&#10;Description automatically generated"/>
+            <wp:cNvGraphicFramePr>
+              <a:graphicFrameLocks xmlns:a="http://schemas.openxmlformats.org/drawingml/2006/main" noChangeAspect="1"/>
+            </wp:cNvGraphicFramePr>
+            <a:graphic xmlns:a="http://schemas.openxmlformats.org/drawingml/2006/main">
+              <a:graphicData uri="http://schemas.openxmlformats.org/drawingml/2006/picture">
+                <pic:pic xmlns:pic="http://schemas.openxmlformats.org/drawingml/2006/picture">
+                  <pic:nvPicPr>
+                    <pic:cNvPr id="134122740" name="Picture 1" descr="A screenshot of a computer program&#10;&#10;Description automatically generated"/>
+                    <pic:cNvPicPr/>
+                  </pic:nvPicPr>
+                  <pic:blipFill>
+                    <a:blip r:embed="rId13"/>
+                    <a:stretch>
+                      <a:fillRect/>
+                    </a:stretch>
+                  </pic:blipFill>
+                  <pic:spPr>
+                    <a:xfrm>
+                      <a:off x="0" y="0"/>
+                      <a:ext cx="4961050" cy="3581710"/>
+                    </a:xfrm>
+                    <a:prstGeom prst="rect">
+                      <a:avLst/>
+                    </a:prstGeom>
+                  </pic:spPr>
+                </pic:pic>
+              </a:graphicData>
+            </a:graphic>
+          </wp:inline>
+        </w:drawing>
       </w:r>
     </w:p>
     <w:p>
@@ -854,7 +979,7 @@
                     <pic:cNvPicPr/>
                   </pic:nvPicPr>
                   <pic:blipFill>
-                    <a:blip r:embed="rId10">
+                    <a:blip r:embed="rId14">
                       <a:extLst>
                         <a:ext uri="{28A0092B-C50C-407E-A947-70E740481C1C}">
                           <a14:useLocalDpi xmlns:a14="http://schemas.microsoft.com/office/drawing/2010/main" val="0"/>
@@ -891,9 +1016,47 @@
           <w:lang w:bidi="fa-IR"/>
         </w:rPr>
       </w:pPr>
-      <w:r>
-        <w:rPr>
-          <w:rFonts w:hint="cs"/>
+    </w:p>
+    <w:p>
+      <w:pPr>
+        <w:bidi/>
+        <w:rPr>
+          <w:sz w:val="28"/>
+          <w:szCs w:val="28"/>
+          <w:rtl/>
+          <w:lang w:bidi="fa-IR"/>
+        </w:rPr>
+      </w:pPr>
+    </w:p>
+    <w:p>
+      <w:pPr>
+        <w:bidi/>
+        <w:rPr>
+          <w:sz w:val="28"/>
+          <w:szCs w:val="28"/>
+          <w:rtl/>
+          <w:lang w:bidi="fa-IR"/>
+        </w:rPr>
+      </w:pPr>
+    </w:p>
+    <w:p>
+      <w:pPr>
+        <w:bidi/>
+        <w:rPr>
+          <w:rFonts w:ascii="Vazir" w:hAnsi="Vazir" w:cs="Vazir"/>
+          <w:b/>
+          <w:bCs/>
+          <w:sz w:val="28"/>
+          <w:szCs w:val="28"/>
+          <w:rtl/>
+          <w:lang w:bidi="fa-IR"/>
+        </w:rPr>
+      </w:pPr>
+      <w:r>
+        <w:rPr>
+          <w:rFonts w:ascii="Vazir" w:hAnsi="Vazir" w:cs="Vazir"/>
+          <w:b/>
+          <w:bCs/>
           <w:sz w:val="28"/>
           <w:szCs w:val="28"/>
           <w:rtl/>
@@ -907,15 +1070,20 @@
       <w:pPr>
         <w:bidi/>
         <w:rPr>
-          <w:sz w:val="28"/>
-          <w:szCs w:val="28"/>
-          <w:rtl/>
-          <w:lang w:bidi="fa-IR"/>
-        </w:rPr>
-      </w:pPr>
-      <w:r>
-        <w:rPr>
-          <w:rFonts w:hint="cs"/>
+          <w:rFonts w:ascii="Vazir" w:hAnsi="Vazir" w:cs="Vazir"/>
+          <w:b/>
+          <w:bCs/>
+          <w:sz w:val="28"/>
+          <w:szCs w:val="28"/>
+          <w:rtl/>
+          <w:lang w:bidi="fa-IR"/>
+        </w:rPr>
+      </w:pPr>
+      <w:r>
+        <w:rPr>
+          <w:rFonts w:ascii="Vazir" w:hAnsi="Vazir" w:cs="Vazir"/>
+          <w:b/>
+          <w:bCs/>
           <w:sz w:val="28"/>
           <w:szCs w:val="28"/>
           <w:rtl/>
@@ -955,374 +1123,6 @@
                 <pic:pic xmlns:pic="http://schemas.openxmlformats.org/drawingml/2006/picture">
                   <pic:nvPicPr>
                     <pic:cNvPr id="1934905550" name="Picture 2" descr="A graph with blue lines&#10;&#10;Description automatically generated"/>
-                    <pic:cNvPicPr/>
-                  </pic:nvPicPr>
-                  <pic:blipFill>
-                    <a:blip r:embed="rId11">
-                      <a:extLst>
-                        <a:ext uri="{28A0092B-C50C-407E-A947-70E740481C1C}">
-                          <a14:useLocalDpi xmlns:a14="http://schemas.microsoft.com/office/drawing/2010/main" val="0"/>
-                        </a:ext>
-                      </a:extLst>
-                    </a:blip>
-                    <a:stretch>
-                      <a:fillRect/>
-                    </a:stretch>
-                  </pic:blipFill>
-                  <pic:spPr>
-                    <a:xfrm>
-                      <a:off x="0" y="0"/>
-                      <a:ext cx="5334000" cy="4000500"/>
-                    </a:xfrm>
-                    <a:prstGeom prst="rect">
-                      <a:avLst/>
-                    </a:prstGeom>
-                  </pic:spPr>
-                </pic:pic>
-              </a:graphicData>
-            </a:graphic>
-          </wp:inline>
-        </w:drawing>
-      </w:r>
-    </w:p>
-    <w:p>
-      <w:pPr>
-        <w:bidi/>
-        <w:rPr>
-          <w:sz w:val="28"/>
-          <w:szCs w:val="28"/>
-          <w:lang w:bidi="fa-IR"/>
-        </w:rPr>
-      </w:pPr>
-      <w:r>
-        <w:rPr>
-          <w:rFonts w:cs="Arial"/>
-          <w:noProof/>
-          <w:sz w:val="28"/>
-          <w:szCs w:val="28"/>
-          <w:rtl/>
-          <w:lang w:bidi="fa-IR"/>
-        </w:rPr>
-        <w:drawing>
-          <wp:inline distT="0" distB="0" distL="0" distR="0" wp14:anchorId="1E42753E" wp14:editId="7698A06A">
-            <wp:extent cx="4290432" cy="1920406"/>
-            <wp:effectExtent l="0" t="0" r="0" b="3810"/>
-            <wp:docPr id="1448116496" name="Picture 1"/>
-            <wp:cNvGraphicFramePr>
-              <a:graphicFrameLocks xmlns:a="http://schemas.openxmlformats.org/drawingml/2006/main" noChangeAspect="1"/>
-            </wp:cNvGraphicFramePr>
-            <a:graphic xmlns:a="http://schemas.openxmlformats.org/drawingml/2006/main">
-              <a:graphicData uri="http://schemas.openxmlformats.org/drawingml/2006/picture">
-                <pic:pic xmlns:pic="http://schemas.openxmlformats.org/drawingml/2006/picture">
-                  <pic:nvPicPr>
-                    <pic:cNvPr id="1448116496" name=""/>
-                    <pic:cNvPicPr/>
-                  </pic:nvPicPr>
-                  <pic:blipFill>
-                    <a:blip r:embed="rId12"/>
-                    <a:stretch>
-                      <a:fillRect/>
-                    </a:stretch>
-                  </pic:blipFill>
-                  <pic:spPr>
-                    <a:xfrm>
-                      <a:off x="0" y="0"/>
-                      <a:ext cx="4290432" cy="1920406"/>
-                    </a:xfrm>
-                    <a:prstGeom prst="rect">
-                      <a:avLst/>
-                    </a:prstGeom>
-                  </pic:spPr>
-                </pic:pic>
-              </a:graphicData>
-            </a:graphic>
-          </wp:inline>
-        </w:drawing>
-      </w:r>
-    </w:p>
-    <w:p>
-      <w:pPr>
-        <w:bidi/>
-        <w:rPr>
-          <w:sz w:val="28"/>
-          <w:szCs w:val="28"/>
-          <w:rtl/>
-          <w:lang w:bidi="fa-IR"/>
-        </w:rPr>
-      </w:pPr>
-    </w:p>
-    <w:p>
-      <w:pPr>
-        <w:bidi/>
-        <w:rPr>
-          <w:sz w:val="28"/>
-          <w:szCs w:val="28"/>
-          <w:rtl/>
-          <w:lang w:bidi="fa-IR"/>
-        </w:rPr>
-      </w:pPr>
-    </w:p>
-    <w:p>
-      <w:pPr>
-        <w:bidi/>
-        <w:rPr>
-          <w:sz w:val="28"/>
-          <w:szCs w:val="28"/>
-          <w:rtl/>
-          <w:lang w:bidi="fa-IR"/>
-        </w:rPr>
-      </w:pPr>
-    </w:p>
-    <w:p>
-      <w:pPr>
-        <w:bidi/>
-        <w:rPr>
-          <w:sz w:val="28"/>
-          <w:szCs w:val="28"/>
-          <w:rtl/>
-          <w:lang w:bidi="fa-IR"/>
-        </w:rPr>
-      </w:pPr>
-    </w:p>
-    <w:p>
-      <w:pPr>
-        <w:bidi/>
-        <w:rPr>
-          <w:sz w:val="28"/>
-          <w:szCs w:val="28"/>
-          <w:rtl/>
-          <w:lang w:bidi="fa-IR"/>
-        </w:rPr>
-      </w:pPr>
-      <w:r>
-        <w:rPr>
-          <w:rFonts w:hint="cs"/>
-          <w:sz w:val="28"/>
-          <w:szCs w:val="28"/>
-          <w:rtl/>
-          <w:lang w:bidi="fa-IR"/>
-        </w:rPr>
-        <w:lastRenderedPageBreak/>
-        <w:t>ب)</w:t>
-      </w:r>
-    </w:p>
-    <w:p>
-      <w:pPr>
-        <w:bidi/>
-        <w:rPr>
-          <w:noProof/>
-          <w:sz w:val="28"/>
-          <w:szCs w:val="28"/>
-          <w:rtl/>
-          <w:lang w:val="fa-IR" w:bidi="fa-IR"/>
-        </w:rPr>
-      </w:pPr>
-    </w:p>
-    <w:p>
-      <w:pPr>
-        <w:bidi/>
-        <w:rPr>
-          <w:sz w:val="28"/>
-          <w:szCs w:val="28"/>
-          <w:rtl/>
-          <w:lang w:bidi="fa-IR"/>
-        </w:rPr>
-      </w:pPr>
-      <w:r>
-        <w:rPr>
-          <w:rFonts w:hint="cs"/>
-          <w:noProof/>
-          <w:sz w:val="28"/>
-          <w:szCs w:val="28"/>
-          <w:rtl/>
-          <w:lang w:val="fa-IR" w:bidi="fa-IR"/>
-        </w:rPr>
-        <w:drawing>
-          <wp:inline distT="0" distB="0" distL="0" distR="0" wp14:anchorId="35D445BB" wp14:editId="7E0980FF">
-            <wp:extent cx="5334000" cy="4000500"/>
-            <wp:effectExtent l="0" t="0" r="0" b="0"/>
-            <wp:docPr id="1982455071" name="Picture 3"/>
-            <wp:cNvGraphicFramePr>
-              <a:graphicFrameLocks xmlns:a="http://schemas.openxmlformats.org/drawingml/2006/main" noChangeAspect="1"/>
-            </wp:cNvGraphicFramePr>
-            <a:graphic xmlns:a="http://schemas.openxmlformats.org/drawingml/2006/main">
-              <a:graphicData uri="http://schemas.openxmlformats.org/drawingml/2006/picture">
-                <pic:pic xmlns:pic="http://schemas.openxmlformats.org/drawingml/2006/picture">
-                  <pic:nvPicPr>
-                    <pic:cNvPr id="1982455071" name="Picture 1982455071"/>
-                    <pic:cNvPicPr/>
-                  </pic:nvPicPr>
-                  <pic:blipFill>
-                    <a:blip r:embed="rId13">
-                      <a:extLst>
-                        <a:ext uri="{28A0092B-C50C-407E-A947-70E740481C1C}">
-                          <a14:useLocalDpi xmlns:a14="http://schemas.microsoft.com/office/drawing/2010/main" val="0"/>
-                        </a:ext>
-                      </a:extLst>
-                    </a:blip>
-                    <a:stretch>
-                      <a:fillRect/>
-                    </a:stretch>
-                  </pic:blipFill>
-                  <pic:spPr>
-                    <a:xfrm>
-                      <a:off x="0" y="0"/>
-                      <a:ext cx="5334000" cy="4000500"/>
-                    </a:xfrm>
-                    <a:prstGeom prst="rect">
-                      <a:avLst/>
-                    </a:prstGeom>
-                  </pic:spPr>
-                </pic:pic>
-              </a:graphicData>
-            </a:graphic>
-          </wp:inline>
-        </w:drawing>
-      </w:r>
-    </w:p>
-    <w:p>
-      <w:pPr>
-        <w:bidi/>
-        <w:rPr>
-          <w:sz w:val="28"/>
-          <w:szCs w:val="28"/>
-          <w:rtl/>
-          <w:lang w:bidi="fa-IR"/>
-        </w:rPr>
-      </w:pPr>
-      <w:r>
-        <w:rPr>
-          <w:rFonts w:cs="Arial"/>
-          <w:noProof/>
-          <w:sz w:val="28"/>
-          <w:szCs w:val="28"/>
-          <w:rtl/>
-          <w:lang w:bidi="fa-IR"/>
-        </w:rPr>
-        <w:drawing>
-          <wp:inline distT="0" distB="0" distL="0" distR="0" wp14:anchorId="1B289C00" wp14:editId="7FF57760">
-            <wp:extent cx="3901778" cy="2339543"/>
-            <wp:effectExtent l="0" t="0" r="3810" b="3810"/>
-            <wp:docPr id="980069744" name="Picture 1"/>
-            <wp:cNvGraphicFramePr>
-              <a:graphicFrameLocks xmlns:a="http://schemas.openxmlformats.org/drawingml/2006/main" noChangeAspect="1"/>
-            </wp:cNvGraphicFramePr>
-            <a:graphic xmlns:a="http://schemas.openxmlformats.org/drawingml/2006/main">
-              <a:graphicData uri="http://schemas.openxmlformats.org/drawingml/2006/picture">
-                <pic:pic xmlns:pic="http://schemas.openxmlformats.org/drawingml/2006/picture">
-                  <pic:nvPicPr>
-                    <pic:cNvPr id="980069744" name=""/>
-                    <pic:cNvPicPr/>
-                  </pic:nvPicPr>
-                  <pic:blipFill>
-                    <a:blip r:embed="rId14"/>
-                    <a:stretch>
-                      <a:fillRect/>
-                    </a:stretch>
-                  </pic:blipFill>
-                  <pic:spPr>
-                    <a:xfrm>
-                      <a:off x="0" y="0"/>
-                      <a:ext cx="3901778" cy="2339543"/>
-                    </a:xfrm>
-                    <a:prstGeom prst="rect">
-                      <a:avLst/>
-                    </a:prstGeom>
-                  </pic:spPr>
-                </pic:pic>
-              </a:graphicData>
-            </a:graphic>
-          </wp:inline>
-        </w:drawing>
-      </w:r>
-    </w:p>
-    <w:p>
-      <w:pPr>
-        <w:bidi/>
-        <w:rPr>
-          <w:sz w:val="28"/>
-          <w:szCs w:val="28"/>
-          <w:rtl/>
-          <w:lang w:bidi="fa-IR"/>
-        </w:rPr>
-      </w:pPr>
-    </w:p>
-    <w:p>
-      <w:pPr>
-        <w:bidi/>
-        <w:rPr>
-          <w:sz w:val="28"/>
-          <w:szCs w:val="28"/>
-          <w:rtl/>
-          <w:lang w:bidi="fa-IR"/>
-        </w:rPr>
-      </w:pPr>
-    </w:p>
-    <w:p>
-      <w:pPr>
-        <w:bidi/>
-        <w:rPr>
-          <w:sz w:val="28"/>
-          <w:szCs w:val="28"/>
-          <w:rtl/>
-          <w:lang w:bidi="fa-IR"/>
-        </w:rPr>
-      </w:pPr>
-    </w:p>
-    <w:p>
-      <w:pPr>
-        <w:bidi/>
-        <w:rPr>
-          <w:sz w:val="28"/>
-          <w:szCs w:val="28"/>
-          <w:rtl/>
-          <w:lang w:bidi="fa-IR"/>
-        </w:rPr>
-      </w:pPr>
-      <w:r>
-        <w:rPr>
-          <w:rFonts w:hint="cs"/>
-          <w:sz w:val="28"/>
-          <w:szCs w:val="28"/>
-          <w:rtl/>
-          <w:lang w:bidi="fa-IR"/>
-        </w:rPr>
-        <w:lastRenderedPageBreak/>
-        <w:t>ج)</w:t>
-      </w:r>
-    </w:p>
-    <w:p>
-      <w:pPr>
-        <w:bidi/>
-        <w:rPr>
-          <w:sz w:val="28"/>
-          <w:szCs w:val="28"/>
-          <w:rtl/>
-          <w:lang w:bidi="fa-IR"/>
-        </w:rPr>
-      </w:pPr>
-      <w:r>
-        <w:rPr>
-          <w:rFonts w:hint="cs"/>
-          <w:noProof/>
-          <w:sz w:val="28"/>
-          <w:szCs w:val="28"/>
-          <w:rtl/>
-          <w:lang w:val="fa-IR" w:bidi="fa-IR"/>
-        </w:rPr>
-        <w:drawing>
-          <wp:inline distT="0" distB="0" distL="0" distR="0" wp14:anchorId="1F48A04F" wp14:editId="19B110A3">
-            <wp:extent cx="5334000" cy="4000500"/>
-            <wp:effectExtent l="0" t="0" r="0" b="0"/>
-            <wp:docPr id="172449098" name="Picture 4" descr="A screen shot of a graph&#10;&#10;Description automatically generated"/>
-            <wp:cNvGraphicFramePr>
-              <a:graphicFrameLocks xmlns:a="http://schemas.openxmlformats.org/drawingml/2006/main" noChangeAspect="1"/>
-            </wp:cNvGraphicFramePr>
-            <a:graphic xmlns:a="http://schemas.openxmlformats.org/drawingml/2006/main">
-              <a:graphicData uri="http://schemas.openxmlformats.org/drawingml/2006/picture">
-                <pic:pic xmlns:pic="http://schemas.openxmlformats.org/drawingml/2006/picture">
-                  <pic:nvPicPr>
-                    <pic:cNvPr id="172449098" name="Picture 4" descr="A screen shot of a graph&#10;&#10;Description automatically generated"/>
                     <pic:cNvPicPr/>
                   </pic:nvPicPr>
                   <pic:blipFill>
@@ -1359,7 +1159,6 @@
         <w:rPr>
           <w:sz w:val="28"/>
           <w:szCs w:val="28"/>
-          <w:rtl/>
           <w:lang w:bidi="fa-IR"/>
         </w:rPr>
       </w:pPr>
@@ -1373,10 +1172,10 @@
           <w:lang w:bidi="fa-IR"/>
         </w:rPr>
         <w:drawing>
-          <wp:inline distT="0" distB="0" distL="0" distR="0" wp14:anchorId="00313633" wp14:editId="7AF9037D">
-            <wp:extent cx="4496190" cy="3124471"/>
-            <wp:effectExtent l="0" t="0" r="0" b="0"/>
-            <wp:docPr id="1773239299" name="Picture 1"/>
+          <wp:inline distT="0" distB="0" distL="0" distR="0" wp14:anchorId="1E42753E" wp14:editId="7698A06A">
+            <wp:extent cx="4290432" cy="1920406"/>
+            <wp:effectExtent l="0" t="0" r="0" b="3810"/>
+            <wp:docPr id="1448116496" name="Picture 1"/>
             <wp:cNvGraphicFramePr>
               <a:graphicFrameLocks xmlns:a="http://schemas.openxmlformats.org/drawingml/2006/main" noChangeAspect="1"/>
             </wp:cNvGraphicFramePr>
@@ -1384,7 +1183,7 @@
               <a:graphicData uri="http://schemas.openxmlformats.org/drawingml/2006/picture">
                 <pic:pic xmlns:pic="http://schemas.openxmlformats.org/drawingml/2006/picture">
                   <pic:nvPicPr>
-                    <pic:cNvPr id="1773239299" name=""/>
+                    <pic:cNvPr id="1448116496" name=""/>
                     <pic:cNvPicPr/>
                   </pic:nvPicPr>
                   <pic:blipFill>
@@ -1396,7 +1195,7 @@
                   <pic:spPr>
                     <a:xfrm>
                       <a:off x="0" y="0"/>
-                      <a:ext cx="4496190" cy="3124471"/>
+                      <a:ext cx="4290432" cy="1920406"/>
                     </a:xfrm>
                     <a:prstGeom prst="rect">
                       <a:avLst/>
@@ -1424,6 +1223,79 @@
       <w:pPr>
         <w:bidi/>
         <w:rPr>
+          <w:rFonts w:ascii="Vazir" w:hAnsi="Vazir" w:cs="Vazir"/>
+          <w:sz w:val="28"/>
+          <w:szCs w:val="28"/>
+          <w:rtl/>
+          <w:lang w:bidi="fa-IR"/>
+        </w:rPr>
+      </w:pPr>
+      <w:r>
+        <w:rPr>
+          <w:rFonts w:ascii="Vazir" w:hAnsi="Vazir" w:cs="Vazir"/>
+          <w:sz w:val="28"/>
+          <w:szCs w:val="28"/>
+          <w:rtl/>
+          <w:lang w:bidi="fa-IR"/>
+        </w:rPr>
+        <w:t xml:space="preserve">سیگنال مورد نظر از فایل </w:t>
+      </w:r>
+      <w:proofErr w:type="spellStart"/>
+      <w:r>
+        <w:rPr>
+          <w:rFonts w:ascii="Vazir" w:hAnsi="Vazir" w:cs="Vazir"/>
+          <w:sz w:val="28"/>
+          <w:szCs w:val="28"/>
+          <w:lang w:bidi="fa-IR"/>
+        </w:rPr>
+        <w:t>ecg</w:t>
+      </w:r>
+      <w:proofErr w:type="spellEnd"/>
+      <w:r>
+        <w:rPr>
+          <w:rFonts w:ascii="Vazir" w:hAnsi="Vazir" w:cs="Vazir"/>
+          <w:sz w:val="28"/>
+          <w:szCs w:val="28"/>
+          <w:rtl/>
+          <w:lang w:bidi="fa-IR"/>
+        </w:rPr>
+        <w:t xml:space="preserve"> خوانده شده است. و توسط تابع </w:t>
+      </w:r>
+      <w:r>
+        <w:rPr>
+          <w:rFonts w:ascii="Vazir" w:hAnsi="Vazir" w:cs="Vazir"/>
+          <w:sz w:val="28"/>
+          <w:szCs w:val="28"/>
+          <w:lang w:bidi="fa-IR"/>
+        </w:rPr>
+        <w:t>plot</w:t>
+      </w:r>
+      <w:r>
+        <w:rPr>
+          <w:rFonts w:ascii="Vazir" w:hAnsi="Vazir" w:cs="Vazir"/>
+          <w:sz w:val="28"/>
+          <w:szCs w:val="28"/>
+          <w:rtl/>
+          <w:lang w:bidi="fa-IR"/>
+        </w:rPr>
+        <w:t xml:space="preserve"> رسم شده است.</w:t>
+      </w:r>
+    </w:p>
+    <w:p>
+      <w:pPr>
+        <w:bidi/>
+        <w:rPr>
+          <w:sz w:val="28"/>
+          <w:szCs w:val="28"/>
+          <w:rtl/>
+          <w:lang w:bidi="fa-IR"/>
+        </w:rPr>
+      </w:pPr>
+    </w:p>
+    <w:p>
+      <w:pPr>
+        <w:bidi/>
+        <w:rPr>
           <w:sz w:val="28"/>
           <w:szCs w:val="28"/>
           <w:rtl/>
@@ -1450,20 +1322,12 @@
           <w:lang w:bidi="fa-IR"/>
         </w:rPr>
         <w:lastRenderedPageBreak/>
-        <w:t>و)</w:t>
-      </w:r>
-    </w:p>
-    <w:p>
-      <w:pPr>
-        <w:bidi/>
-        <w:rPr>
-          <w:sz w:val="28"/>
-          <w:szCs w:val="28"/>
-          <w:rtl/>
-          <w:lang w:bidi="fa-IR"/>
-        </w:rPr>
-      </w:pPr>
-      <w:r>
+        <w:t>ب)</w:t>
+      </w:r>
+    </w:p>
+    <w:p>
+      <w:pPr>
+        <w:bidi/>
         <w:rPr>
           <w:noProof/>
           <w:sz w:val="28"/>
@@ -1471,11 +1335,32 @@
           <w:rtl/>
           <w:lang w:val="fa-IR" w:bidi="fa-IR"/>
         </w:rPr>
+      </w:pPr>
+    </w:p>
+    <w:p>
+      <w:pPr>
+        <w:bidi/>
+        <w:rPr>
+          <w:sz w:val="28"/>
+          <w:szCs w:val="28"/>
+          <w:rtl/>
+          <w:lang w:bidi="fa-IR"/>
+        </w:rPr>
+      </w:pPr>
+      <w:r>
+        <w:rPr>
+          <w:rFonts w:hint="cs"/>
+          <w:noProof/>
+          <w:sz w:val="28"/>
+          <w:szCs w:val="28"/>
+          <w:rtl/>
+          <w:lang w:val="fa-IR" w:bidi="fa-IR"/>
+        </w:rPr>
         <w:drawing>
-          <wp:inline distT="0" distB="0" distL="0" distR="0" wp14:anchorId="4AEAA3D4" wp14:editId="4528700E">
+          <wp:inline distT="0" distB="0" distL="0" distR="0" wp14:anchorId="35D445BB" wp14:editId="7E0980FF">
             <wp:extent cx="5334000" cy="4000500"/>
             <wp:effectExtent l="0" t="0" r="0" b="0"/>
-            <wp:docPr id="540597648" name="Picture 5"/>
+            <wp:docPr id="1982455071" name="Picture 3"/>
             <wp:cNvGraphicFramePr>
               <a:graphicFrameLocks xmlns:a="http://schemas.openxmlformats.org/drawingml/2006/main" noChangeAspect="1"/>
             </wp:cNvGraphicFramePr>
@@ -1483,7 +1368,7 @@
               <a:graphicData uri="http://schemas.openxmlformats.org/drawingml/2006/picture">
                 <pic:pic xmlns:pic="http://schemas.openxmlformats.org/drawingml/2006/picture">
                   <pic:nvPicPr>
-                    <pic:cNvPr id="540597648" name="Picture 540597648"/>
+                    <pic:cNvPr id="1982455071" name="Picture 1982455071"/>
                     <pic:cNvPicPr/>
                   </pic:nvPicPr>
                   <pic:blipFill>
@@ -1520,18 +1405,24 @@
         <w:rPr>
           <w:sz w:val="28"/>
           <w:szCs w:val="28"/>
-          <w:lang w:bidi="fa-IR"/>
-        </w:rPr>
-      </w:pPr>
-      <w:r>
-        <w:rPr>
+          <w:rtl/>
+          <w:lang w:bidi="fa-IR"/>
+        </w:rPr>
+      </w:pPr>
+      <w:r>
+        <w:rPr>
+          <w:rFonts w:cs="Arial"/>
           <w:noProof/>
+          <w:sz w:val="28"/>
+          <w:szCs w:val="28"/>
+          <w:rtl/>
+          <w:lang w:bidi="fa-IR"/>
         </w:rPr>
         <w:drawing>
-          <wp:inline distT="0" distB="0" distL="0" distR="0" wp14:anchorId="20D88A28" wp14:editId="37E71BC5">
-            <wp:extent cx="3827145" cy="2658745"/>
-            <wp:effectExtent l="0" t="0" r="1905" b="8255"/>
-            <wp:docPr id="143744560" name="Picture 6" descr="A screenshot of a computer program&#10;&#10;Description automatically generated"/>
+          <wp:inline distT="0" distB="0" distL="0" distR="0" wp14:anchorId="1B289C00" wp14:editId="7FF57760">
+            <wp:extent cx="3901778" cy="2339543"/>
+            <wp:effectExtent l="0" t="0" r="3810" b="3810"/>
+            <wp:docPr id="980069744" name="Picture 1"/>
             <wp:cNvGraphicFramePr>
               <a:graphicFrameLocks xmlns:a="http://schemas.openxmlformats.org/drawingml/2006/main" noChangeAspect="1"/>
             </wp:cNvGraphicFramePr>
@@ -1539,36 +1430,23 @@
               <a:graphicData uri="http://schemas.openxmlformats.org/drawingml/2006/picture">
                 <pic:pic xmlns:pic="http://schemas.openxmlformats.org/drawingml/2006/picture">
                   <pic:nvPicPr>
-                    <pic:cNvPr id="143744560" name="Picture 6" descr="A screenshot of a computer program&#10;&#10;Description automatically generated"/>
-                    <pic:cNvPicPr>
-                      <a:picLocks noChangeAspect="1" noChangeArrowheads="1"/>
-                    </pic:cNvPicPr>
+                    <pic:cNvPr id="980069744" name=""/>
+                    <pic:cNvPicPr/>
                   </pic:nvPicPr>
                   <pic:blipFill>
-                    <a:blip r:embed="rId18">
-                      <a:extLst>
-                        <a:ext uri="{28A0092B-C50C-407E-A947-70E740481C1C}">
-                          <a14:useLocalDpi xmlns:a14="http://schemas.microsoft.com/office/drawing/2010/main" val="0"/>
-                        </a:ext>
-                      </a:extLst>
-                    </a:blip>
-                    <a:srcRect/>
+                    <a:blip r:embed="rId18"/>
                     <a:stretch>
                       <a:fillRect/>
                     </a:stretch>
                   </pic:blipFill>
-                  <pic:spPr bwMode="auto">
+                  <pic:spPr>
                     <a:xfrm>
                       <a:off x="0" y="0"/>
-                      <a:ext cx="3827145" cy="2658745"/>
+                      <a:ext cx="3901778" cy="2339543"/>
                     </a:xfrm>
                     <a:prstGeom prst="rect">
                       <a:avLst/>
                     </a:prstGeom>
-                    <a:noFill/>
-                    <a:ln>
-                      <a:noFill/>
-                    </a:ln>
                   </pic:spPr>
                 </pic:pic>
               </a:graphicData>
@@ -1583,50 +1461,88 @@
         <w:rPr>
           <w:sz w:val="28"/>
           <w:szCs w:val="28"/>
-          <w:lang w:bidi="fa-IR"/>
-        </w:rPr>
-      </w:pPr>
-    </w:p>
-    <w:p>
-      <w:pPr>
-        <w:bidi/>
-        <w:rPr>
-          <w:sz w:val="28"/>
-          <w:szCs w:val="28"/>
-          <w:lang w:bidi="fa-IR"/>
-        </w:rPr>
-      </w:pPr>
-    </w:p>
-    <w:p>
-      <w:pPr>
-        <w:bidi/>
-        <w:rPr>
-          <w:sz w:val="28"/>
-          <w:szCs w:val="28"/>
-          <w:lang w:bidi="fa-IR"/>
-        </w:rPr>
-      </w:pPr>
-    </w:p>
-    <w:p>
-      <w:pPr>
-        <w:bidi/>
-        <w:rPr>
-          <w:sz w:val="28"/>
-          <w:szCs w:val="28"/>
-          <w:rtl/>
-          <w:lang w:bidi="fa-IR"/>
-        </w:rPr>
-      </w:pPr>
-      <w:r>
-        <w:rPr>
-          <w:rFonts w:hint="cs"/>
+          <w:rtl/>
+          <w:lang w:bidi="fa-IR"/>
+        </w:rPr>
+      </w:pPr>
+    </w:p>
+    <w:p>
+      <w:pPr>
+        <w:bidi/>
+        <w:rPr>
+          <w:rFonts w:ascii="Vazir" w:hAnsi="Vazir" w:cs="Vazir" w:hint="cs"/>
+          <w:sz w:val="28"/>
+          <w:szCs w:val="28"/>
+          <w:rtl/>
+          <w:lang w:bidi="fa-IR"/>
+        </w:rPr>
+      </w:pPr>
+      <w:r>
+        <w:rPr>
+          <w:rFonts w:ascii="Vazir" w:hAnsi="Vazir" w:cs="Vazir" w:hint="cs"/>
+          <w:sz w:val="28"/>
+          <w:szCs w:val="28"/>
+          <w:rtl/>
+          <w:lang w:bidi="fa-IR"/>
+        </w:rPr>
+        <w:t xml:space="preserve">یک فیلتر پایین گذر با مرتبه 12 با استفاده از </w:t>
+      </w:r>
+      <w:r>
+        <w:rPr>
+          <w:rFonts w:ascii="Vazir" w:hAnsi="Vazir" w:cs="Vazir"/>
+          <w:sz w:val="28"/>
+          <w:szCs w:val="28"/>
+          <w:lang w:bidi="fa-IR"/>
+        </w:rPr>
+        <w:t>butter</w:t>
+      </w:r>
+      <w:r>
+        <w:rPr>
+          <w:rFonts w:ascii="Vazir" w:hAnsi="Vazir" w:cs="Vazir" w:hint="cs"/>
+          <w:sz w:val="28"/>
+          <w:szCs w:val="28"/>
+          <w:rtl/>
+          <w:lang w:bidi="fa-IR"/>
+        </w:rPr>
+        <w:t xml:space="preserve"> </w:t>
+      </w:r>
+    </w:p>
+    <w:p>
+      <w:pPr>
+        <w:bidi/>
+        <w:rPr>
+          <w:sz w:val="28"/>
+          <w:szCs w:val="28"/>
+          <w:rtl/>
+          <w:lang w:bidi="fa-IR"/>
+        </w:rPr>
+      </w:pPr>
+    </w:p>
+    <w:p>
+      <w:pPr>
+        <w:bidi/>
+        <w:rPr>
+          <w:rFonts w:ascii="Vazir" w:hAnsi="Vazir" w:cs="Vazir"/>
+          <w:b/>
+          <w:bCs/>
+          <w:sz w:val="28"/>
+          <w:szCs w:val="28"/>
+          <w:rtl/>
+          <w:lang w:bidi="fa-IR"/>
+        </w:rPr>
+      </w:pPr>
+      <w:r>
+        <w:rPr>
+          <w:rFonts w:ascii="Vazir" w:hAnsi="Vazir" w:cs="Vazir"/>
+          <w:b/>
+          <w:bCs/>
           <w:sz w:val="28"/>
           <w:szCs w:val="28"/>
           <w:rtl/>
           <w:lang w:bidi="fa-IR"/>
         </w:rPr>
         <w:lastRenderedPageBreak/>
-        <w:t>ز)</w:t>
+        <w:t>ج)</w:t>
       </w:r>
     </w:p>
     <w:p>
@@ -1649,10 +1565,10 @@
           <w:lang w:val="fa-IR" w:bidi="fa-IR"/>
         </w:rPr>
         <w:drawing>
-          <wp:inline distT="0" distB="0" distL="0" distR="0" wp14:anchorId="350727C6" wp14:editId="4E1957D9">
+          <wp:inline distT="0" distB="0" distL="0" distR="0" wp14:anchorId="1F48A04F" wp14:editId="19B110A3">
             <wp:extent cx="5334000" cy="4000500"/>
             <wp:effectExtent l="0" t="0" r="0" b="0"/>
-            <wp:docPr id="996048619" name="Picture 7"/>
+            <wp:docPr id="172449098" name="Picture 4" descr="A screen shot of a graph&#10;&#10;Description automatically generated"/>
             <wp:cNvGraphicFramePr>
               <a:graphicFrameLocks xmlns:a="http://schemas.openxmlformats.org/drawingml/2006/main" noChangeAspect="1"/>
             </wp:cNvGraphicFramePr>
@@ -1660,7 +1576,7 @@
               <a:graphicData uri="http://schemas.openxmlformats.org/drawingml/2006/picture">
                 <pic:pic xmlns:pic="http://schemas.openxmlformats.org/drawingml/2006/picture">
                   <pic:nvPicPr>
-                    <pic:cNvPr id="996048619" name="Picture 996048619"/>
+                    <pic:cNvPr id="172449098" name="Picture 4" descr="A screen shot of a graph&#10;&#10;Description automatically generated"/>
                     <pic:cNvPicPr/>
                   </pic:nvPicPr>
                   <pic:blipFill>
@@ -1701,17 +1617,6 @@
           <w:lang w:bidi="fa-IR"/>
         </w:rPr>
       </w:pPr>
-    </w:p>
-    <w:p>
-      <w:pPr>
-        <w:bidi/>
-        <w:rPr>
-          <w:sz w:val="28"/>
-          <w:szCs w:val="28"/>
-          <w:rtl/>
-          <w:lang w:bidi="fa-IR"/>
-        </w:rPr>
-      </w:pPr>
       <w:r>
         <w:rPr>
           <w:rFonts w:cs="Arial"/>
@@ -1722,8 +1627,500 @@
           <w:lang w:bidi="fa-IR"/>
         </w:rPr>
         <w:drawing>
-          <wp:inline distT="0" distB="0" distL="0" distR="0" wp14:anchorId="54B918D7" wp14:editId="78F07DF9">
-            <wp:extent cx="4617720" cy="3395133"/>
+          <wp:inline distT="0" distB="0" distL="0" distR="0" wp14:anchorId="00313633" wp14:editId="7AF9037D">
+            <wp:extent cx="4496190" cy="3124471"/>
+            <wp:effectExtent l="0" t="0" r="0" b="0"/>
+            <wp:docPr id="1773239299" name="Picture 1"/>
+            <wp:cNvGraphicFramePr>
+              <a:graphicFrameLocks xmlns:a="http://schemas.openxmlformats.org/drawingml/2006/main" noChangeAspect="1"/>
+            </wp:cNvGraphicFramePr>
+            <a:graphic xmlns:a="http://schemas.openxmlformats.org/drawingml/2006/main">
+              <a:graphicData uri="http://schemas.openxmlformats.org/drawingml/2006/picture">
+                <pic:pic xmlns:pic="http://schemas.openxmlformats.org/drawingml/2006/picture">
+                  <pic:nvPicPr>
+                    <pic:cNvPr id="1773239299" name=""/>
+                    <pic:cNvPicPr/>
+                  </pic:nvPicPr>
+                  <pic:blipFill>
+                    <a:blip r:embed="rId20"/>
+                    <a:stretch>
+                      <a:fillRect/>
+                    </a:stretch>
+                  </pic:blipFill>
+                  <pic:spPr>
+                    <a:xfrm>
+                      <a:off x="0" y="0"/>
+                      <a:ext cx="4496190" cy="3124471"/>
+                    </a:xfrm>
+                    <a:prstGeom prst="rect">
+                      <a:avLst/>
+                    </a:prstGeom>
+                  </pic:spPr>
+                </pic:pic>
+              </a:graphicData>
+            </a:graphic>
+          </wp:inline>
+        </w:drawing>
+      </w:r>
+    </w:p>
+    <w:p>
+      <w:pPr>
+        <w:bidi/>
+        <w:rPr>
+          <w:rFonts w:ascii="Vazir" w:hAnsi="Vazir" w:cs="Vazir"/>
+          <w:sz w:val="28"/>
+          <w:szCs w:val="28"/>
+          <w:lang w:bidi="fa-IR"/>
+        </w:rPr>
+      </w:pPr>
+      <w:r>
+        <w:rPr>
+          <w:rFonts w:ascii="Vazir" w:hAnsi="Vazir" w:cs="Vazir"/>
+          <w:sz w:val="28"/>
+          <w:szCs w:val="28"/>
+          <w:rtl/>
+          <w:lang w:bidi="fa-IR"/>
+        </w:rPr>
+        <w:lastRenderedPageBreak/>
+        <w:t xml:space="preserve">همان طور که در شکل مشاهده میشود این فیلتر را با دو دستور </w:t>
+      </w:r>
+      <w:proofErr w:type="spellStart"/>
+      <w:r>
+        <w:rPr>
+          <w:rFonts w:ascii="Vazir" w:hAnsi="Vazir" w:cs="Vazir"/>
+          <w:sz w:val="28"/>
+          <w:szCs w:val="28"/>
+          <w:lang w:bidi="fa-IR"/>
+        </w:rPr>
+        <w:t>filtfilt</w:t>
+      </w:r>
+      <w:proofErr w:type="spellEnd"/>
+      <w:r>
+        <w:rPr>
+          <w:rFonts w:ascii="Vazir" w:hAnsi="Vazir" w:cs="Vazir"/>
+          <w:sz w:val="28"/>
+          <w:szCs w:val="28"/>
+          <w:rtl/>
+          <w:lang w:bidi="fa-IR"/>
+        </w:rPr>
+        <w:t xml:space="preserve"> و </w:t>
+      </w:r>
+      <w:r>
+        <w:rPr>
+          <w:rFonts w:ascii="Vazir" w:hAnsi="Vazir" w:cs="Vazir"/>
+          <w:sz w:val="28"/>
+          <w:szCs w:val="28"/>
+          <w:lang w:bidi="fa-IR"/>
+        </w:rPr>
+        <w:t>filter</w:t>
+      </w:r>
+      <w:r>
+        <w:rPr>
+          <w:rFonts w:ascii="Vazir" w:hAnsi="Vazir" w:cs="Vazir"/>
+          <w:sz w:val="28"/>
+          <w:szCs w:val="28"/>
+          <w:rtl/>
+          <w:lang w:bidi="fa-IR"/>
+        </w:rPr>
+        <w:t xml:space="preserve"> انجام دادم همان طور که در شکل دیده میشود سیگنال فیلتر شده توسط </w:t>
+      </w:r>
+      <w:proofErr w:type="spellStart"/>
+      <w:r>
+        <w:rPr>
+          <w:rFonts w:ascii="Vazir" w:hAnsi="Vazir" w:cs="Vazir"/>
+          <w:sz w:val="28"/>
+          <w:szCs w:val="28"/>
+          <w:lang w:bidi="fa-IR"/>
+        </w:rPr>
+        <w:t>filtfilt</w:t>
+      </w:r>
+      <w:proofErr w:type="spellEnd"/>
+      <w:r>
+        <w:rPr>
+          <w:rFonts w:ascii="Vazir" w:hAnsi="Vazir" w:cs="Vazir"/>
+          <w:sz w:val="28"/>
+          <w:szCs w:val="28"/>
+          <w:rtl/>
+          <w:lang w:bidi="fa-IR"/>
+        </w:rPr>
+        <w:t xml:space="preserve"> با سیگنال سینوسی اصلی هم فاز است ولی سیگنال فیلتر شده توسط </w:t>
+      </w:r>
+      <w:r>
+        <w:rPr>
+          <w:rFonts w:ascii="Vazir" w:hAnsi="Vazir" w:cs="Vazir"/>
+          <w:sz w:val="28"/>
+          <w:szCs w:val="28"/>
+          <w:lang w:bidi="fa-IR"/>
+        </w:rPr>
+        <w:t>filter</w:t>
+      </w:r>
+      <w:r>
+        <w:rPr>
+          <w:rFonts w:ascii="Vazir" w:hAnsi="Vazir" w:cs="Vazir"/>
+          <w:sz w:val="28"/>
+          <w:szCs w:val="28"/>
+          <w:rtl/>
+          <w:lang w:bidi="fa-IR"/>
+        </w:rPr>
+        <w:t xml:space="preserve"> نسبت به سیگنال اصلی دارای تاخیر فازی است.</w:t>
+      </w:r>
+    </w:p>
+    <w:p>
+      <w:pPr>
+        <w:bidi/>
+        <w:rPr>
+          <w:rFonts w:ascii="Vazir" w:hAnsi="Vazir" w:cs="Vazir"/>
+          <w:b/>
+          <w:bCs/>
+          <w:sz w:val="28"/>
+          <w:szCs w:val="28"/>
+          <w:rtl/>
+          <w:lang w:bidi="fa-IR"/>
+        </w:rPr>
+      </w:pPr>
+      <w:r>
+        <w:rPr>
+          <w:rFonts w:ascii="Vazir" w:hAnsi="Vazir" w:cs="Vazir"/>
+          <w:b/>
+          <w:bCs/>
+          <w:sz w:val="28"/>
+          <w:szCs w:val="28"/>
+          <w:rtl/>
+          <w:lang w:bidi="fa-IR"/>
+        </w:rPr>
+        <w:t>و)</w:t>
+      </w:r>
+    </w:p>
+    <w:p>
+      <w:pPr>
+        <w:bidi/>
+        <w:jc w:val="center"/>
+        <w:rPr>
+          <w:sz w:val="28"/>
+          <w:szCs w:val="28"/>
+          <w:rtl/>
+          <w:lang w:bidi="fa-IR"/>
+        </w:rPr>
+      </w:pPr>
+      <w:r>
+        <w:rPr>
+          <w:noProof/>
+          <w:sz w:val="28"/>
+          <w:szCs w:val="28"/>
+          <w:rtl/>
+          <w:lang w:val="fa-IR" w:bidi="fa-IR"/>
+        </w:rPr>
+        <w:drawing>
+          <wp:inline distT="0" distB="0" distL="0" distR="0" wp14:anchorId="4AEAA3D4" wp14:editId="015E3CEC">
+            <wp:extent cx="5003800" cy="3576137"/>
+            <wp:effectExtent l="0" t="0" r="0" b="5715"/>
+            <wp:docPr id="540597648" name="Picture 5"/>
+            <wp:cNvGraphicFramePr>
+              <a:graphicFrameLocks xmlns:a="http://schemas.openxmlformats.org/drawingml/2006/main" noChangeAspect="1"/>
+            </wp:cNvGraphicFramePr>
+            <a:graphic xmlns:a="http://schemas.openxmlformats.org/drawingml/2006/main">
+              <a:graphicData uri="http://schemas.openxmlformats.org/drawingml/2006/picture">
+                <pic:pic xmlns:pic="http://schemas.openxmlformats.org/drawingml/2006/picture">
+                  <pic:nvPicPr>
+                    <pic:cNvPr id="540597648" name="Picture 540597648"/>
+                    <pic:cNvPicPr/>
+                  </pic:nvPicPr>
+                  <pic:blipFill>
+                    <a:blip r:embed="rId21">
+                      <a:extLst>
+                        <a:ext uri="{28A0092B-C50C-407E-A947-70E740481C1C}">
+                          <a14:useLocalDpi xmlns:a14="http://schemas.microsoft.com/office/drawing/2010/main" val="0"/>
+                        </a:ext>
+                      </a:extLst>
+                    </a:blip>
+                    <a:stretch>
+                      <a:fillRect/>
+                    </a:stretch>
+                  </pic:blipFill>
+                  <pic:spPr>
+                    <a:xfrm>
+                      <a:off x="0" y="0"/>
+                      <a:ext cx="5021168" cy="3588550"/>
+                    </a:xfrm>
+                    <a:prstGeom prst="rect">
+                      <a:avLst/>
+                    </a:prstGeom>
+                  </pic:spPr>
+                </pic:pic>
+              </a:graphicData>
+            </a:graphic>
+          </wp:inline>
+        </w:drawing>
+      </w:r>
+    </w:p>
+    <w:p>
+      <w:pPr>
+        <w:bidi/>
+        <w:jc w:val="center"/>
+        <w:rPr>
+          <w:sz w:val="28"/>
+          <w:szCs w:val="28"/>
+          <w:lang w:bidi="fa-IR"/>
+        </w:rPr>
+      </w:pPr>
+      <w:r>
+        <w:rPr>
+          <w:noProof/>
+        </w:rPr>
+        <w:drawing>
+          <wp:inline distT="0" distB="0" distL="0" distR="0" wp14:anchorId="20D88A28" wp14:editId="05C62B10">
+            <wp:extent cx="3827145" cy="2057400"/>
+            <wp:effectExtent l="0" t="0" r="1905" b="0"/>
+            <wp:docPr id="143744560" name="Picture 6" descr="A screenshot of a computer program&#10;&#10;Description automatically generated"/>
+            <wp:cNvGraphicFramePr>
+              <a:graphicFrameLocks xmlns:a="http://schemas.openxmlformats.org/drawingml/2006/main" noChangeAspect="1"/>
+            </wp:cNvGraphicFramePr>
+            <a:graphic xmlns:a="http://schemas.openxmlformats.org/drawingml/2006/main">
+              <a:graphicData uri="http://schemas.openxmlformats.org/drawingml/2006/picture">
+                <pic:pic xmlns:pic="http://schemas.openxmlformats.org/drawingml/2006/picture">
+                  <pic:nvPicPr>
+                    <pic:cNvPr id="143744560" name="Picture 6" descr="A screenshot of a computer program&#10;&#10;Description automatically generated"/>
+                    <pic:cNvPicPr>
+                      <a:picLocks noChangeAspect="1" noChangeArrowheads="1"/>
+                    </pic:cNvPicPr>
+                  </pic:nvPicPr>
+                  <pic:blipFill>
+                    <a:blip r:embed="rId22">
+                      <a:extLst>
+                        <a:ext uri="{28A0092B-C50C-407E-A947-70E740481C1C}">
+                          <a14:useLocalDpi xmlns:a14="http://schemas.microsoft.com/office/drawing/2010/main" val="0"/>
+                        </a:ext>
+                      </a:extLst>
+                    </a:blip>
+                    <a:srcRect/>
+                    <a:stretch>
+                      <a:fillRect/>
+                    </a:stretch>
+                  </pic:blipFill>
+                  <pic:spPr bwMode="auto">
+                    <a:xfrm>
+                      <a:off x="0" y="0"/>
+                      <a:ext cx="3832951" cy="2060521"/>
+                    </a:xfrm>
+                    <a:prstGeom prst="rect">
+                      <a:avLst/>
+                    </a:prstGeom>
+                    <a:noFill/>
+                    <a:ln>
+                      <a:noFill/>
+                    </a:ln>
+                  </pic:spPr>
+                </pic:pic>
+              </a:graphicData>
+            </a:graphic>
+          </wp:inline>
+        </w:drawing>
+      </w:r>
+    </w:p>
+    <w:p>
+      <w:pPr>
+        <w:bidi/>
+        <w:rPr>
+          <w:rFonts w:ascii="Vazir" w:hAnsi="Vazir" w:cs="Vazir"/>
+          <w:sz w:val="28"/>
+          <w:szCs w:val="28"/>
+          <w:lang w:bidi="fa-IR"/>
+        </w:rPr>
+      </w:pPr>
+      <w:r>
+        <w:rPr>
+          <w:rFonts w:ascii="Vazir" w:hAnsi="Vazir" w:cs="Vazir"/>
+          <w:sz w:val="28"/>
+          <w:szCs w:val="28"/>
+          <w:rtl/>
+          <w:lang w:bidi="fa-IR"/>
+        </w:rPr>
+        <w:t xml:space="preserve">کانکلوشن سیگنال فیلتر شده با </w:t>
+      </w:r>
+      <w:proofErr w:type="spellStart"/>
+      <w:r>
+        <w:rPr>
+          <w:rFonts w:ascii="Vazir" w:hAnsi="Vazir" w:cs="Vazir"/>
+          <w:sz w:val="28"/>
+          <w:szCs w:val="28"/>
+          <w:lang w:bidi="fa-IR"/>
+        </w:rPr>
+        <w:t>filtfilt</w:t>
+      </w:r>
+      <w:proofErr w:type="spellEnd"/>
+      <w:r>
+        <w:rPr>
+          <w:rFonts w:ascii="Vazir" w:hAnsi="Vazir" w:cs="Vazir"/>
+          <w:sz w:val="28"/>
+          <w:szCs w:val="28"/>
+          <w:rtl/>
+          <w:lang w:bidi="fa-IR"/>
+        </w:rPr>
+        <w:t xml:space="preserve"> با </w:t>
+      </w:r>
+      <w:r>
+        <w:rPr>
+          <w:rFonts w:ascii="Vazir" w:hAnsi="Vazir" w:cs="Vazir" w:hint="cs"/>
+          <w:sz w:val="28"/>
+          <w:szCs w:val="28"/>
+          <w:rtl/>
+          <w:lang w:bidi="fa-IR"/>
+        </w:rPr>
+        <w:t>معکوس زمانی</w:t>
+      </w:r>
+      <w:r>
+        <w:rPr>
+          <w:rFonts w:ascii="Vazir" w:hAnsi="Vazir" w:cs="Vazir"/>
+          <w:sz w:val="28"/>
+          <w:szCs w:val="28"/>
+          <w:rtl/>
+          <w:lang w:bidi="fa-IR"/>
+        </w:rPr>
+        <w:t xml:space="preserve"> خودش </w:t>
+      </w:r>
+    </w:p>
+    <w:p>
+      <w:pPr>
+        <w:bidi/>
+        <w:rPr>
+          <w:sz w:val="28"/>
+          <w:szCs w:val="28"/>
+          <w:lang w:bidi="fa-IR"/>
+        </w:rPr>
+      </w:pPr>
+    </w:p>
+    <w:p>
+      <w:pPr>
+        <w:bidi/>
+        <w:rPr>
+          <w:sz w:val="28"/>
+          <w:szCs w:val="28"/>
+          <w:lang w:bidi="fa-IR"/>
+        </w:rPr>
+      </w:pPr>
+    </w:p>
+    <w:p>
+      <w:pPr>
+        <w:bidi/>
+        <w:rPr>
+          <w:rFonts w:ascii="Vazir" w:hAnsi="Vazir" w:cs="Vazir"/>
+          <w:b/>
+          <w:bCs/>
+          <w:sz w:val="28"/>
+          <w:szCs w:val="28"/>
+          <w:rtl/>
+          <w:lang w:bidi="fa-IR"/>
+        </w:rPr>
+      </w:pPr>
+      <w:r>
+        <w:rPr>
+          <w:rFonts w:ascii="Vazir" w:hAnsi="Vazir" w:cs="Vazir"/>
+          <w:b/>
+          <w:bCs/>
+          <w:sz w:val="28"/>
+          <w:szCs w:val="28"/>
+          <w:rtl/>
+          <w:lang w:bidi="fa-IR"/>
+        </w:rPr>
+        <w:t>ز)</w:t>
+      </w:r>
+    </w:p>
+    <w:p>
+      <w:pPr>
+        <w:bidi/>
+        <w:rPr>
+          <w:sz w:val="28"/>
+          <w:szCs w:val="28"/>
+          <w:rtl/>
+          <w:lang w:bidi="fa-IR"/>
+        </w:rPr>
+      </w:pPr>
+      <w:r>
+        <w:rPr>
+          <w:rFonts w:hint="cs"/>
+          <w:noProof/>
+          <w:sz w:val="28"/>
+          <w:szCs w:val="28"/>
+          <w:rtl/>
+          <w:lang w:val="fa-IR" w:bidi="fa-IR"/>
+        </w:rPr>
+        <w:drawing>
+          <wp:inline distT="0" distB="0" distL="0" distR="0" wp14:anchorId="350727C6" wp14:editId="0C3BA849">
+            <wp:extent cx="5334000" cy="3547533"/>
+            <wp:effectExtent l="0" t="0" r="0" b="0"/>
+            <wp:docPr id="996048619" name="Picture 7"/>
+            <wp:cNvGraphicFramePr>
+              <a:graphicFrameLocks xmlns:a="http://schemas.openxmlformats.org/drawingml/2006/main" noChangeAspect="1"/>
+            </wp:cNvGraphicFramePr>
+            <a:graphic xmlns:a="http://schemas.openxmlformats.org/drawingml/2006/main">
+              <a:graphicData uri="http://schemas.openxmlformats.org/drawingml/2006/picture">
+                <pic:pic xmlns:pic="http://schemas.openxmlformats.org/drawingml/2006/picture">
+                  <pic:nvPicPr>
+                    <pic:cNvPr id="996048619" name="Picture 996048619"/>
+                    <pic:cNvPicPr/>
+                  </pic:nvPicPr>
+                  <pic:blipFill>
+                    <a:blip r:embed="rId23">
+                      <a:extLst>
+                        <a:ext uri="{28A0092B-C50C-407E-A947-70E740481C1C}">
+                          <a14:useLocalDpi xmlns:a14="http://schemas.microsoft.com/office/drawing/2010/main" val="0"/>
+                        </a:ext>
+                      </a:extLst>
+                    </a:blip>
+                    <a:stretch>
+                      <a:fillRect/>
+                    </a:stretch>
+                  </pic:blipFill>
+                  <pic:spPr>
+                    <a:xfrm>
+                      <a:off x="0" y="0"/>
+                      <a:ext cx="5338798" cy="3550724"/>
+                    </a:xfrm>
+                    <a:prstGeom prst="rect">
+                      <a:avLst/>
+                    </a:prstGeom>
+                  </pic:spPr>
+                </pic:pic>
+              </a:graphicData>
+            </a:graphic>
+          </wp:inline>
+        </w:drawing>
+      </w:r>
+    </w:p>
+    <w:p>
+      <w:pPr>
+        <w:bidi/>
+        <w:rPr>
+          <w:sz w:val="28"/>
+          <w:szCs w:val="28"/>
+          <w:rtl/>
+          <w:lang w:bidi="fa-IR"/>
+        </w:rPr>
+      </w:pPr>
+    </w:p>
+    <w:p>
+      <w:pPr>
+        <w:bidi/>
+        <w:jc w:val="center"/>
+        <w:rPr>
+          <w:sz w:val="28"/>
+          <w:szCs w:val="28"/>
+          <w:rtl/>
+          <w:lang w:bidi="fa-IR"/>
+        </w:rPr>
+      </w:pPr>
+      <w:r>
+        <w:rPr>
+          <w:rFonts w:cs="Arial"/>
+          <w:noProof/>
+          <w:sz w:val="28"/>
+          <w:szCs w:val="28"/>
+          <w:rtl/>
+          <w:lang w:bidi="fa-IR"/>
+        </w:rPr>
+        <w:drawing>
+          <wp:inline distT="0" distB="0" distL="0" distR="0" wp14:anchorId="54B918D7" wp14:editId="5A1C0CD5">
+            <wp:extent cx="4617145" cy="3056467"/>
             <wp:effectExtent l="0" t="0" r="0" b="0"/>
             <wp:docPr id="44202685" name="Picture 1"/>
             <wp:cNvGraphicFramePr>
@@ -1737,7 +2134,7 @@
                     <pic:cNvPicPr/>
                   </pic:nvPicPr>
                   <pic:blipFill>
-                    <a:blip r:embed="rId20"/>
+                    <a:blip r:embed="rId24"/>
                     <a:stretch>
                       <a:fillRect/>
                     </a:stretch>
@@ -1745,7 +2142,7 @@
                   <pic:spPr>
                     <a:xfrm>
                       <a:off x="0" y="0"/>
-                      <a:ext cx="4622539" cy="3398676"/>
+                      <a:ext cx="4624825" cy="3061551"/>
                     </a:xfrm>
                     <a:prstGeom prst="rect">
                       <a:avLst/>
@@ -1762,22 +2159,991 @@
       <w:pPr>
         <w:bidi/>
         <w:rPr>
-          <w:sz w:val="28"/>
-          <w:szCs w:val="28"/>
-          <w:rtl/>
-          <w:lang w:bidi="fa-IR"/>
-        </w:rPr>
-      </w:pPr>
-    </w:p>
-    <w:p>
-      <w:pPr>
-        <w:bidi/>
-        <w:rPr>
-          <w:sz w:val="28"/>
-          <w:szCs w:val="28"/>
-          <w:lang w:bidi="fa-IR"/>
-        </w:rPr>
-      </w:pPr>
+          <w:rFonts w:ascii="Vazir" w:hAnsi="Vazir" w:cs="Vazir"/>
+          <w:sz w:val="28"/>
+          <w:szCs w:val="28"/>
+          <w:rtl/>
+          <w:lang w:bidi="fa-IR"/>
+        </w:rPr>
+      </w:pPr>
+      <w:r>
+        <w:rPr>
+          <w:rFonts w:ascii="Vazir" w:hAnsi="Vazir" w:cs="Vazir"/>
+          <w:sz w:val="28"/>
+          <w:szCs w:val="28"/>
+          <w:rtl/>
+          <w:lang w:bidi="fa-IR"/>
+        </w:rPr>
+        <w:lastRenderedPageBreak/>
+        <w:t>همانطور که دیده میشود اندازه پنجره ها را 4 قرار دادیم و همپوشانی نیز برابر 0.5 قرار گرفته است.</w:t>
+      </w:r>
+    </w:p>
+    <w:p>
+      <w:pPr>
+        <w:bidi/>
+        <w:rPr>
+          <w:rFonts w:ascii="Vazir" w:hAnsi="Vazir" w:cs="Vazir"/>
+          <w:sz w:val="28"/>
+          <w:szCs w:val="28"/>
+          <w:rtl/>
+          <w:lang w:bidi="fa-IR"/>
+        </w:rPr>
+      </w:pPr>
+      <w:r>
+        <w:rPr>
+          <w:rFonts w:ascii="Vazir" w:hAnsi="Vazir" w:cs="Vazir"/>
+          <w:sz w:val="28"/>
+          <w:szCs w:val="28"/>
+          <w:rtl/>
+          <w:lang w:bidi="fa-IR"/>
+        </w:rPr>
+        <w:t>حلقه درونی به گام های 0.5*</w:t>
+      </w:r>
+      <w:r>
+        <w:rPr>
+          <w:rFonts w:ascii="Vazir" w:hAnsi="Vazir" w:cs="Vazir"/>
+          <w:sz w:val="28"/>
+          <w:szCs w:val="28"/>
+          <w:lang w:bidi="fa-IR"/>
+        </w:rPr>
+        <w:t>fs</w:t>
+      </w:r>
+      <w:r>
+        <w:rPr>
+          <w:rFonts w:ascii="Vazir" w:hAnsi="Vazir" w:cs="Vazir"/>
+          <w:sz w:val="28"/>
+          <w:szCs w:val="28"/>
+          <w:rtl/>
+          <w:lang w:bidi="fa-IR"/>
+        </w:rPr>
+        <w:t xml:space="preserve"> پیش می رود و تا زمانی که با انتهای سیگنال منهای اندازه پنجره نرسیده ادامه میدهد و یک پنجره 4 ثانیه از سیگنال استخراج میکند. با استفاده از </w:t>
+      </w:r>
+      <w:proofErr w:type="spellStart"/>
+      <w:r>
+        <w:rPr>
+          <w:rFonts w:ascii="Vazir" w:hAnsi="Vazir" w:cs="Vazir"/>
+          <w:sz w:val="28"/>
+          <w:szCs w:val="28"/>
+          <w:lang w:bidi="fa-IR"/>
+        </w:rPr>
+        <w:t>findpeak</w:t>
+      </w:r>
+      <w:proofErr w:type="spellEnd"/>
+      <w:r>
+        <w:rPr>
+          <w:rFonts w:ascii="Vazir" w:hAnsi="Vazir" w:cs="Vazir"/>
+          <w:sz w:val="28"/>
+          <w:szCs w:val="28"/>
+          <w:rtl/>
+          <w:lang w:bidi="fa-IR"/>
+        </w:rPr>
+        <w:t xml:space="preserve"> پیک های این سیگنال پیدا میشود و </w:t>
+      </w:r>
+      <w:proofErr w:type="spellStart"/>
+      <w:r>
+        <w:rPr>
+          <w:rFonts w:ascii="Vazir" w:hAnsi="Vazir" w:cs="Vazir"/>
+          <w:sz w:val="28"/>
+          <w:szCs w:val="28"/>
+          <w:lang w:bidi="fa-IR"/>
+        </w:rPr>
+        <w:t>MinPeakDistance</w:t>
+      </w:r>
+      <w:proofErr w:type="spellEnd"/>
+      <w:r>
+        <w:rPr>
+          <w:rFonts w:ascii="Vazir" w:hAnsi="Vazir" w:cs="Vazir"/>
+          <w:sz w:val="28"/>
+          <w:szCs w:val="28"/>
+          <w:rtl/>
+          <w:lang w:bidi="fa-IR"/>
+        </w:rPr>
+        <w:t xml:space="preserve"> که برابر 0.5 قرار گرفته است از شناسای پیک های خیلی نزدیک جلو گیری میکند.</w:t>
+      </w:r>
+    </w:p>
+    <w:p>
+      <w:pPr>
+        <w:bidi/>
+        <w:rPr>
+          <w:rFonts w:ascii="Vazir" w:hAnsi="Vazir" w:cs="Vazir"/>
+          <w:sz w:val="28"/>
+          <w:szCs w:val="28"/>
+          <w:rtl/>
+          <w:lang w:bidi="fa-IR"/>
+        </w:rPr>
+      </w:pPr>
+      <w:r>
+        <w:rPr>
+          <w:rFonts w:ascii="Vazir" w:hAnsi="Vazir" w:cs="Vazir"/>
+          <w:sz w:val="28"/>
+          <w:szCs w:val="28"/>
+          <w:rtl/>
+          <w:lang w:bidi="fa-IR"/>
+        </w:rPr>
+        <w:t>اگر پیکی یافت شود تعداد آن گرفته شده و این تعداد به نرخ ضربان در دقیقه تبدیل میشود.</w:t>
+      </w:r>
+    </w:p>
+    <w:p>
+      <w:pPr>
+        <w:bidi/>
+        <w:rPr>
+          <w:rFonts w:hint="cs"/>
+          <w:sz w:val="28"/>
+          <w:szCs w:val="28"/>
+          <w:rtl/>
+          <w:lang w:bidi="fa-IR"/>
+        </w:rPr>
+      </w:pPr>
+      <w:r>
+        <w:rPr>
+          <w:rFonts w:hint="cs"/>
+          <w:sz w:val="28"/>
+          <w:szCs w:val="28"/>
+          <w:rtl/>
+          <w:lang w:bidi="fa-IR"/>
+        </w:rPr>
+        <w:t xml:space="preserve"> </w:t>
+      </w:r>
+    </w:p>
+    <w:p>
+      <w:pPr>
+        <w:bidi/>
+        <w:rPr>
+          <w:rFonts w:ascii="Vazir" w:hAnsi="Vazir" w:cs="Vazir"/>
+          <w:b/>
+          <w:bCs/>
+          <w:sz w:val="28"/>
+          <w:szCs w:val="28"/>
+          <w:rtl/>
+          <w:lang w:bidi="fa-IR"/>
+        </w:rPr>
+      </w:pPr>
+      <w:r>
+        <w:rPr>
+          <w:rFonts w:ascii="Vazir" w:hAnsi="Vazir" w:cs="Vazir"/>
+          <w:b/>
+          <w:bCs/>
+          <w:sz w:val="28"/>
+          <w:szCs w:val="28"/>
+          <w:rtl/>
+          <w:lang w:bidi="fa-IR"/>
+        </w:rPr>
+        <w:t>سوال 3</w:t>
+      </w:r>
+    </w:p>
+    <w:p>
+      <w:pPr>
+        <w:bidi/>
+        <w:rPr>
+          <w:rFonts w:ascii="Vazir" w:hAnsi="Vazir" w:cs="Vazir"/>
+          <w:b/>
+          <w:bCs/>
+          <w:sz w:val="28"/>
+          <w:szCs w:val="28"/>
+          <w:rtl/>
+          <w:lang w:bidi="fa-IR"/>
+        </w:rPr>
+      </w:pPr>
+      <w:r>
+        <w:rPr>
+          <w:rFonts w:ascii="Vazir" w:hAnsi="Vazir" w:cs="Vazir"/>
+          <w:b/>
+          <w:bCs/>
+          <w:sz w:val="28"/>
+          <w:szCs w:val="28"/>
+          <w:rtl/>
+          <w:lang w:bidi="fa-IR"/>
+        </w:rPr>
+        <w:t>الف)</w:t>
+      </w:r>
+    </w:p>
+    <w:p>
+      <w:pPr>
+        <w:bidi/>
+        <w:rPr>
+          <w:sz w:val="28"/>
+          <w:szCs w:val="28"/>
+          <w:rtl/>
+          <w:lang w:bidi="fa-IR"/>
+        </w:rPr>
+      </w:pPr>
+      <w:r>
+        <w:rPr>
+          <w:noProof/>
+          <w:sz w:val="28"/>
+          <w:szCs w:val="28"/>
+          <w:rtl/>
+          <w:lang w:val="fa-IR" w:bidi="fa-IR"/>
+        </w:rPr>
+        <w:drawing>
+          <wp:inline distT="0" distB="0" distL="0" distR="0" wp14:anchorId="184AF12A" wp14:editId="6F37967A">
+            <wp:extent cx="5439534" cy="1419423"/>
+            <wp:effectExtent l="0" t="0" r="8890" b="9525"/>
+            <wp:docPr id="1828077125" name="Picture 2"/>
+            <wp:cNvGraphicFramePr>
+              <a:graphicFrameLocks xmlns:a="http://schemas.openxmlformats.org/drawingml/2006/main" noChangeAspect="1"/>
+            </wp:cNvGraphicFramePr>
+            <a:graphic xmlns:a="http://schemas.openxmlformats.org/drawingml/2006/main">
+              <a:graphicData uri="http://schemas.openxmlformats.org/drawingml/2006/picture">
+                <pic:pic xmlns:pic="http://schemas.openxmlformats.org/drawingml/2006/picture">
+                  <pic:nvPicPr>
+                    <pic:cNvPr id="1828077125" name="Picture 1828077125"/>
+                    <pic:cNvPicPr/>
+                  </pic:nvPicPr>
+                  <pic:blipFill>
+                    <a:blip r:embed="rId25">
+                      <a:extLst>
+                        <a:ext uri="{28A0092B-C50C-407E-A947-70E740481C1C}">
+                          <a14:useLocalDpi xmlns:a14="http://schemas.microsoft.com/office/drawing/2010/main" val="0"/>
+                        </a:ext>
+                      </a:extLst>
+                    </a:blip>
+                    <a:stretch>
+                      <a:fillRect/>
+                    </a:stretch>
+                  </pic:blipFill>
+                  <pic:spPr>
+                    <a:xfrm>
+                      <a:off x="0" y="0"/>
+                      <a:ext cx="5439534" cy="1419423"/>
+                    </a:xfrm>
+                    <a:prstGeom prst="rect">
+                      <a:avLst/>
+                    </a:prstGeom>
+                  </pic:spPr>
+                </pic:pic>
+              </a:graphicData>
+            </a:graphic>
+          </wp:inline>
+        </w:drawing>
+      </w:r>
+    </w:p>
+    <w:p>
+      <w:pPr>
+        <w:bidi/>
+        <w:rPr>
+          <w:rFonts w:ascii="Vazir" w:hAnsi="Vazir" w:cs="Vazir"/>
+          <w:b/>
+          <w:bCs/>
+          <w:sz w:val="28"/>
+          <w:szCs w:val="28"/>
+          <w:rtl/>
+          <w:lang w:bidi="fa-IR"/>
+        </w:rPr>
+      </w:pPr>
+      <w:r>
+        <w:rPr>
+          <w:rFonts w:ascii="Vazir" w:hAnsi="Vazir" w:cs="Vazir"/>
+          <w:b/>
+          <w:bCs/>
+          <w:sz w:val="28"/>
+          <w:szCs w:val="28"/>
+          <w:rtl/>
+          <w:lang w:bidi="fa-IR"/>
+        </w:rPr>
+        <w:t>ب)</w:t>
+      </w:r>
+    </w:p>
+    <w:p>
+      <w:pPr>
+        <w:bidi/>
+        <w:jc w:val="center"/>
+        <w:rPr>
+          <w:sz w:val="28"/>
+          <w:szCs w:val="28"/>
+          <w:rtl/>
+          <w:lang w:bidi="fa-IR"/>
+        </w:rPr>
+      </w:pPr>
+    </w:p>
+    <w:p>
+      <w:pPr>
+        <w:bidi/>
+        <w:jc w:val="center"/>
+        <w:rPr>
+          <w:sz w:val="28"/>
+          <w:szCs w:val="28"/>
+          <w:rtl/>
+          <w:lang w:bidi="fa-IR"/>
+        </w:rPr>
+      </w:pPr>
+      <w:r>
+        <w:rPr>
+          <w:noProof/>
+          <w:sz w:val="28"/>
+          <w:szCs w:val="28"/>
+          <w:rtl/>
+          <w:lang w:val="fa-IR" w:bidi="fa-IR"/>
+        </w:rPr>
+        <w:drawing>
+          <wp:inline distT="0" distB="0" distL="0" distR="0" wp14:anchorId="0DA5F1CE" wp14:editId="11D31B94">
+            <wp:extent cx="3639058" cy="762106"/>
+            <wp:effectExtent l="0" t="0" r="0" b="0"/>
+            <wp:docPr id="1150433122" name="Picture 3" descr="A black text on a white background&#10;&#10;Description automatically generated"/>
+            <wp:cNvGraphicFramePr>
+              <a:graphicFrameLocks xmlns:a="http://schemas.openxmlformats.org/drawingml/2006/main" noChangeAspect="1"/>
+            </wp:cNvGraphicFramePr>
+            <a:graphic xmlns:a="http://schemas.openxmlformats.org/drawingml/2006/main">
+              <a:graphicData uri="http://schemas.openxmlformats.org/drawingml/2006/picture">
+                <pic:pic xmlns:pic="http://schemas.openxmlformats.org/drawingml/2006/picture">
+                  <pic:nvPicPr>
+                    <pic:cNvPr id="1150433122" name="Picture 3" descr="A black text on a white background&#10;&#10;Description automatically generated"/>
+                    <pic:cNvPicPr/>
+                  </pic:nvPicPr>
+                  <pic:blipFill>
+                    <a:blip r:embed="rId26">
+                      <a:extLst>
+                        <a:ext uri="{28A0092B-C50C-407E-A947-70E740481C1C}">
+                          <a14:useLocalDpi xmlns:a14="http://schemas.microsoft.com/office/drawing/2010/main" val="0"/>
+                        </a:ext>
+                      </a:extLst>
+                    </a:blip>
+                    <a:stretch>
+                      <a:fillRect/>
+                    </a:stretch>
+                  </pic:blipFill>
+                  <pic:spPr>
+                    <a:xfrm>
+                      <a:off x="0" y="0"/>
+                      <a:ext cx="3639058" cy="762106"/>
+                    </a:xfrm>
+                    <a:prstGeom prst="rect">
+                      <a:avLst/>
+                    </a:prstGeom>
+                  </pic:spPr>
+                </pic:pic>
+              </a:graphicData>
+            </a:graphic>
+          </wp:inline>
+        </w:drawing>
+      </w:r>
+    </w:p>
+    <w:p>
+      <w:pPr>
+        <w:bidi/>
+        <w:rPr>
+          <w:rFonts w:ascii="Vazir" w:hAnsi="Vazir" w:cs="Vazir"/>
+          <w:b/>
+          <w:bCs/>
+          <w:sz w:val="28"/>
+          <w:szCs w:val="28"/>
+          <w:rtl/>
+          <w:lang w:bidi="fa-IR"/>
+        </w:rPr>
+      </w:pPr>
+    </w:p>
+    <w:p>
+      <w:pPr>
+        <w:bidi/>
+        <w:rPr>
+          <w:rFonts w:ascii="Vazir" w:hAnsi="Vazir" w:cs="Vazir"/>
+          <w:b/>
+          <w:bCs/>
+          <w:sz w:val="28"/>
+          <w:szCs w:val="28"/>
+          <w:rtl/>
+          <w:lang w:bidi="fa-IR"/>
+        </w:rPr>
+      </w:pPr>
+    </w:p>
+    <w:p>
+      <w:pPr>
+        <w:bidi/>
+        <w:rPr>
+          <w:rFonts w:ascii="Vazir" w:hAnsi="Vazir" w:cs="Vazir"/>
+          <w:b/>
+          <w:bCs/>
+          <w:sz w:val="28"/>
+          <w:szCs w:val="28"/>
+          <w:rtl/>
+          <w:lang w:bidi="fa-IR"/>
+        </w:rPr>
+      </w:pPr>
+    </w:p>
+    <w:p>
+      <w:pPr>
+        <w:bidi/>
+        <w:rPr>
+          <w:rFonts w:ascii="Vazir" w:hAnsi="Vazir" w:cs="Vazir"/>
+          <w:b/>
+          <w:bCs/>
+          <w:sz w:val="28"/>
+          <w:szCs w:val="28"/>
+          <w:rtl/>
+          <w:lang w:bidi="fa-IR"/>
+        </w:rPr>
+      </w:pPr>
+      <w:r>
+        <w:rPr>
+          <w:rFonts w:ascii="Vazir" w:hAnsi="Vazir" w:cs="Vazir"/>
+          <w:b/>
+          <w:bCs/>
+          <w:sz w:val="28"/>
+          <w:szCs w:val="28"/>
+          <w:rtl/>
+          <w:lang w:bidi="fa-IR"/>
+        </w:rPr>
+        <w:lastRenderedPageBreak/>
+        <w:t>ج)</w:t>
+      </w:r>
+    </w:p>
+    <w:p>
+      <w:pPr>
+        <w:bidi/>
+        <w:jc w:val="center"/>
+        <w:rPr>
+          <w:sz w:val="28"/>
+          <w:szCs w:val="28"/>
+          <w:rtl/>
+          <w:lang w:bidi="fa-IR"/>
+        </w:rPr>
+      </w:pPr>
+      <w:r>
+        <w:rPr>
+          <w:noProof/>
+          <w:sz w:val="28"/>
+          <w:szCs w:val="28"/>
+          <w:rtl/>
+          <w:lang w:val="fa-IR" w:bidi="fa-IR"/>
+        </w:rPr>
+        <w:drawing>
+          <wp:inline distT="0" distB="0" distL="0" distR="0" wp14:anchorId="401C922F" wp14:editId="417C567F">
+            <wp:extent cx="3572374" cy="1371791"/>
+            <wp:effectExtent l="0" t="0" r="9525" b="0"/>
+            <wp:docPr id="46369154" name="Picture 4" descr="A close up of text&#10;&#10;Description automatically generated"/>
+            <wp:cNvGraphicFramePr>
+              <a:graphicFrameLocks xmlns:a="http://schemas.openxmlformats.org/drawingml/2006/main" noChangeAspect="1"/>
+            </wp:cNvGraphicFramePr>
+            <a:graphic xmlns:a="http://schemas.openxmlformats.org/drawingml/2006/main">
+              <a:graphicData uri="http://schemas.openxmlformats.org/drawingml/2006/picture">
+                <pic:pic xmlns:pic="http://schemas.openxmlformats.org/drawingml/2006/picture">
+                  <pic:nvPicPr>
+                    <pic:cNvPr id="46369154" name="Picture 4" descr="A close up of text&#10;&#10;Description automatically generated"/>
+                    <pic:cNvPicPr/>
+                  </pic:nvPicPr>
+                  <pic:blipFill>
+                    <a:blip r:embed="rId27">
+                      <a:extLst>
+                        <a:ext uri="{28A0092B-C50C-407E-A947-70E740481C1C}">
+                          <a14:useLocalDpi xmlns:a14="http://schemas.microsoft.com/office/drawing/2010/main" val="0"/>
+                        </a:ext>
+                      </a:extLst>
+                    </a:blip>
+                    <a:stretch>
+                      <a:fillRect/>
+                    </a:stretch>
+                  </pic:blipFill>
+                  <pic:spPr>
+                    <a:xfrm>
+                      <a:off x="0" y="0"/>
+                      <a:ext cx="3572374" cy="1371791"/>
+                    </a:xfrm>
+                    <a:prstGeom prst="rect">
+                      <a:avLst/>
+                    </a:prstGeom>
+                  </pic:spPr>
+                </pic:pic>
+              </a:graphicData>
+            </a:graphic>
+          </wp:inline>
+        </w:drawing>
+      </w:r>
+    </w:p>
+    <w:p>
+      <w:pPr>
+        <w:bidi/>
+        <w:rPr>
+          <w:sz w:val="28"/>
+          <w:szCs w:val="28"/>
+          <w:rtl/>
+          <w:lang w:bidi="fa-IR"/>
+        </w:rPr>
+      </w:pPr>
+    </w:p>
+    <w:p>
+      <w:pPr>
+        <w:bidi/>
+        <w:rPr>
+          <w:sz w:val="28"/>
+          <w:szCs w:val="28"/>
+          <w:rtl/>
+          <w:lang w:bidi="fa-IR"/>
+        </w:rPr>
+      </w:pPr>
+      <w:r>
+        <w:rPr>
+          <w:noProof/>
+          <w:sz w:val="28"/>
+          <w:szCs w:val="28"/>
+          <w:lang w:bidi="fa-IR"/>
+        </w:rPr>
+        <w:drawing>
+          <wp:inline distT="0" distB="0" distL="0" distR="0" wp14:anchorId="22313691" wp14:editId="55072AB9">
+            <wp:extent cx="5943174" cy="2396067"/>
+            <wp:effectExtent l="0" t="0" r="635" b="4445"/>
+            <wp:docPr id="318580218" name="Picture 1" descr="A graph of a number of blue lines&#10;&#10;Description automatically generated"/>
+            <wp:cNvGraphicFramePr>
+              <a:graphicFrameLocks xmlns:a="http://schemas.openxmlformats.org/drawingml/2006/main" noChangeAspect="1"/>
+            </wp:cNvGraphicFramePr>
+            <a:graphic xmlns:a="http://schemas.openxmlformats.org/drawingml/2006/main">
+              <a:graphicData uri="http://schemas.openxmlformats.org/drawingml/2006/picture">
+                <pic:pic xmlns:pic="http://schemas.openxmlformats.org/drawingml/2006/picture">
+                  <pic:nvPicPr>
+                    <pic:cNvPr id="318580218" name="Picture 1" descr="A graph of a number of blue lines&#10;&#10;Description automatically generated"/>
+                    <pic:cNvPicPr/>
+                  </pic:nvPicPr>
+                  <pic:blipFill>
+                    <a:blip r:embed="rId28">
+                      <a:extLst>
+                        <a:ext uri="{28A0092B-C50C-407E-A947-70E740481C1C}">
+                          <a14:useLocalDpi xmlns:a14="http://schemas.microsoft.com/office/drawing/2010/main" val="0"/>
+                        </a:ext>
+                      </a:extLst>
+                    </a:blip>
+                    <a:stretch>
+                      <a:fillRect/>
+                    </a:stretch>
+                  </pic:blipFill>
+                  <pic:spPr>
+                    <a:xfrm>
+                      <a:off x="0" y="0"/>
+                      <a:ext cx="5948465" cy="2398200"/>
+                    </a:xfrm>
+                    <a:prstGeom prst="rect">
+                      <a:avLst/>
+                    </a:prstGeom>
+                  </pic:spPr>
+                </pic:pic>
+              </a:graphicData>
+            </a:graphic>
+          </wp:inline>
+        </w:drawing>
+      </w:r>
+    </w:p>
+    <w:p>
+      <w:pPr>
+        <w:bidi/>
+        <w:rPr>
+          <w:rFonts w:ascii="Vazir" w:hAnsi="Vazir" w:cs="Vazir"/>
+          <w:sz w:val="28"/>
+          <w:szCs w:val="28"/>
+          <w:rtl/>
+          <w:lang w:bidi="fa-IR"/>
+        </w:rPr>
+      </w:pPr>
+      <w:r>
+        <w:rPr>
+          <w:rFonts w:ascii="Vazir" w:hAnsi="Vazir" w:cs="Vazir" w:hint="cs"/>
+          <w:sz w:val="28"/>
+          <w:szCs w:val="28"/>
+          <w:rtl/>
+          <w:lang w:bidi="fa-IR"/>
+        </w:rPr>
+        <w:t>در این مورد تبدیل فوریه سیگنال رو محاسبه کرده و آن را رسم میکنیم.</w:t>
+      </w:r>
+    </w:p>
+    <w:p>
+      <w:pPr>
+        <w:bidi/>
+        <w:rPr>
+          <w:rFonts w:ascii="Vazir" w:hAnsi="Vazir" w:cs="Vazir"/>
+          <w:b/>
+          <w:bCs/>
+          <w:sz w:val="28"/>
+          <w:szCs w:val="28"/>
+          <w:rtl/>
+          <w:lang w:bidi="fa-IR"/>
+        </w:rPr>
+      </w:pPr>
+      <w:r>
+        <w:rPr>
+          <w:rFonts w:ascii="Vazir" w:hAnsi="Vazir" w:cs="Vazir"/>
+          <w:b/>
+          <w:bCs/>
+          <w:sz w:val="28"/>
+          <w:szCs w:val="28"/>
+          <w:rtl/>
+          <w:lang w:bidi="fa-IR"/>
+        </w:rPr>
+        <w:t>د)</w:t>
+      </w:r>
+    </w:p>
+    <w:p>
+      <w:pPr>
+        <w:bidi/>
+        <w:rPr>
+          <w:sz w:val="28"/>
+          <w:szCs w:val="28"/>
+          <w:rtl/>
+          <w:lang w:bidi="fa-IR"/>
+        </w:rPr>
+      </w:pPr>
+      <w:r>
+        <w:rPr>
+          <w:noProof/>
+          <w:sz w:val="28"/>
+          <w:szCs w:val="28"/>
+          <w:lang w:bidi="fa-IR"/>
+        </w:rPr>
+        <w:drawing>
+          <wp:inline distT="0" distB="0" distL="0" distR="0" wp14:anchorId="7F110635" wp14:editId="7A4C6710">
+            <wp:extent cx="5772956" cy="1705213"/>
+            <wp:effectExtent l="0" t="0" r="0" b="9525"/>
+            <wp:docPr id="633246628" name="Picture 5"/>
+            <wp:cNvGraphicFramePr>
+              <a:graphicFrameLocks xmlns:a="http://schemas.openxmlformats.org/drawingml/2006/main" noChangeAspect="1"/>
+            </wp:cNvGraphicFramePr>
+            <a:graphic xmlns:a="http://schemas.openxmlformats.org/drawingml/2006/main">
+              <a:graphicData uri="http://schemas.openxmlformats.org/drawingml/2006/picture">
+                <pic:pic xmlns:pic="http://schemas.openxmlformats.org/drawingml/2006/picture">
+                  <pic:nvPicPr>
+                    <pic:cNvPr id="633246628" name="Picture 633246628"/>
+                    <pic:cNvPicPr/>
+                  </pic:nvPicPr>
+                  <pic:blipFill>
+                    <a:blip r:embed="rId29">
+                      <a:extLst>
+                        <a:ext uri="{28A0092B-C50C-407E-A947-70E740481C1C}">
+                          <a14:useLocalDpi xmlns:a14="http://schemas.microsoft.com/office/drawing/2010/main" val="0"/>
+                        </a:ext>
+                      </a:extLst>
+                    </a:blip>
+                    <a:stretch>
+                      <a:fillRect/>
+                    </a:stretch>
+                  </pic:blipFill>
+                  <pic:spPr>
+                    <a:xfrm>
+                      <a:off x="0" y="0"/>
+                      <a:ext cx="5772956" cy="1705213"/>
+                    </a:xfrm>
+                    <a:prstGeom prst="rect">
+                      <a:avLst/>
+                    </a:prstGeom>
+                  </pic:spPr>
+                </pic:pic>
+              </a:graphicData>
+            </a:graphic>
+          </wp:inline>
+        </w:drawing>
+      </w:r>
+    </w:p>
+    <w:p>
+      <w:pPr>
+        <w:bidi/>
+        <w:rPr>
+          <w:rFonts w:ascii="Vazir" w:hAnsi="Vazir" w:cs="Vazir"/>
+          <w:sz w:val="28"/>
+          <w:szCs w:val="28"/>
+          <w:rtl/>
+          <w:lang w:bidi="fa-IR"/>
+        </w:rPr>
+      </w:pPr>
+      <w:r>
+        <w:rPr>
+          <w:rFonts w:ascii="Vazir" w:hAnsi="Vazir" w:cs="Vazir"/>
+          <w:sz w:val="28"/>
+          <w:szCs w:val="28"/>
+          <w:rtl/>
+          <w:lang w:bidi="fa-IR"/>
+        </w:rPr>
+        <w:t xml:space="preserve">تبدیل فوریه را به 30000 نمونه  اول و آخر محدود کرده و سیگنال را با </w:t>
+      </w:r>
+      <w:proofErr w:type="spellStart"/>
+      <w:r>
+        <w:rPr>
+          <w:rFonts w:ascii="Vazir" w:hAnsi="Vazir" w:cs="Vazir"/>
+          <w:sz w:val="28"/>
+          <w:szCs w:val="28"/>
+          <w:lang w:bidi="fa-IR"/>
+        </w:rPr>
+        <w:t>ifft</w:t>
+      </w:r>
+      <w:proofErr w:type="spellEnd"/>
+      <w:r>
+        <w:rPr>
+          <w:rFonts w:ascii="Vazir" w:hAnsi="Vazir" w:cs="Vazir"/>
+          <w:sz w:val="28"/>
+          <w:szCs w:val="28"/>
+          <w:rtl/>
+          <w:lang w:bidi="fa-IR"/>
+        </w:rPr>
+        <w:t xml:space="preserve"> بازسازی میکنیم و سیگنال بازسازی شده را پخش و ذخیره میکنیم.</w:t>
+      </w:r>
+    </w:p>
+    <w:p>
+      <w:pPr>
+        <w:bidi/>
+        <w:rPr>
+          <w:rFonts w:ascii="Vazir" w:hAnsi="Vazir" w:cs="Vazir"/>
+          <w:b/>
+          <w:bCs/>
+          <w:sz w:val="28"/>
+          <w:szCs w:val="28"/>
+          <w:rtl/>
+          <w:lang w:bidi="fa-IR"/>
+        </w:rPr>
+      </w:pPr>
+      <w:r>
+        <w:rPr>
+          <w:rFonts w:ascii="Vazir" w:hAnsi="Vazir" w:cs="Vazir"/>
+          <w:b/>
+          <w:bCs/>
+          <w:sz w:val="28"/>
+          <w:szCs w:val="28"/>
+          <w:rtl/>
+          <w:lang w:bidi="fa-IR"/>
+        </w:rPr>
+        <w:lastRenderedPageBreak/>
+        <w:t>ه)</w:t>
+      </w:r>
+    </w:p>
+    <w:p>
+      <w:pPr>
+        <w:bidi/>
+        <w:rPr>
+          <w:sz w:val="28"/>
+          <w:szCs w:val="28"/>
+          <w:rtl/>
+          <w:lang w:bidi="fa-IR"/>
+        </w:rPr>
+      </w:pPr>
+      <w:r>
+        <w:rPr>
+          <w:noProof/>
+          <w:sz w:val="28"/>
+          <w:szCs w:val="28"/>
+          <w:lang w:bidi="fa-IR"/>
+        </w:rPr>
+        <w:drawing>
+          <wp:inline distT="0" distB="0" distL="0" distR="0" wp14:anchorId="2B63BD80" wp14:editId="424897E3">
+            <wp:extent cx="5906324" cy="2067213"/>
+            <wp:effectExtent l="0" t="0" r="0" b="9525"/>
+            <wp:docPr id="846643285" name="Picture 6"/>
+            <wp:cNvGraphicFramePr>
+              <a:graphicFrameLocks xmlns:a="http://schemas.openxmlformats.org/drawingml/2006/main" noChangeAspect="1"/>
+            </wp:cNvGraphicFramePr>
+            <a:graphic xmlns:a="http://schemas.openxmlformats.org/drawingml/2006/main">
+              <a:graphicData uri="http://schemas.openxmlformats.org/drawingml/2006/picture">
+                <pic:pic xmlns:pic="http://schemas.openxmlformats.org/drawingml/2006/picture">
+                  <pic:nvPicPr>
+                    <pic:cNvPr id="846643285" name="Picture 846643285"/>
+                    <pic:cNvPicPr/>
+                  </pic:nvPicPr>
+                  <pic:blipFill>
+                    <a:blip r:embed="rId30">
+                      <a:extLst>
+                        <a:ext uri="{28A0092B-C50C-407E-A947-70E740481C1C}">
+                          <a14:useLocalDpi xmlns:a14="http://schemas.microsoft.com/office/drawing/2010/main" val="0"/>
+                        </a:ext>
+                      </a:extLst>
+                    </a:blip>
+                    <a:stretch>
+                      <a:fillRect/>
+                    </a:stretch>
+                  </pic:blipFill>
+                  <pic:spPr>
+                    <a:xfrm>
+                      <a:off x="0" y="0"/>
+                      <a:ext cx="5906324" cy="2067213"/>
+                    </a:xfrm>
+                    <a:prstGeom prst="rect">
+                      <a:avLst/>
+                    </a:prstGeom>
+                  </pic:spPr>
+                </pic:pic>
+              </a:graphicData>
+            </a:graphic>
+          </wp:inline>
+        </w:drawing>
+      </w:r>
+    </w:p>
+    <w:p>
+      <w:pPr>
+        <w:bidi/>
+        <w:rPr>
+          <w:rFonts w:ascii="Vazir" w:hAnsi="Vazir" w:cs="Vazir"/>
+          <w:b/>
+          <w:bCs/>
+          <w:sz w:val="28"/>
+          <w:szCs w:val="28"/>
+          <w:rtl/>
+          <w:lang w:bidi="fa-IR"/>
+        </w:rPr>
+      </w:pPr>
+      <w:r>
+        <w:rPr>
+          <w:rFonts w:ascii="Vazir" w:hAnsi="Vazir" w:cs="Vazir"/>
+          <w:b/>
+          <w:bCs/>
+          <w:sz w:val="28"/>
+          <w:szCs w:val="28"/>
+          <w:rtl/>
+          <w:lang w:bidi="fa-IR"/>
+        </w:rPr>
+        <w:t>و)</w:t>
+      </w:r>
+    </w:p>
+    <w:p>
+      <w:pPr>
+        <w:bidi/>
+        <w:rPr>
+          <w:sz w:val="28"/>
+          <w:szCs w:val="28"/>
+          <w:rtl/>
+          <w:lang w:bidi="fa-IR"/>
+        </w:rPr>
+      </w:pPr>
+      <w:r>
+        <w:rPr>
+          <w:noProof/>
+          <w:sz w:val="28"/>
+          <w:szCs w:val="28"/>
+          <w:lang w:bidi="fa-IR"/>
+        </w:rPr>
+        <w:drawing>
+          <wp:inline distT="0" distB="0" distL="0" distR="0" wp14:anchorId="310547C5" wp14:editId="10478E04">
+            <wp:extent cx="5943600" cy="2840990"/>
+            <wp:effectExtent l="0" t="0" r="0" b="0"/>
+            <wp:docPr id="1311911547" name="Picture 7"/>
+            <wp:cNvGraphicFramePr>
+              <a:graphicFrameLocks xmlns:a="http://schemas.openxmlformats.org/drawingml/2006/main" noChangeAspect="1"/>
+            </wp:cNvGraphicFramePr>
+            <a:graphic xmlns:a="http://schemas.openxmlformats.org/drawingml/2006/main">
+              <a:graphicData uri="http://schemas.openxmlformats.org/drawingml/2006/picture">
+                <pic:pic xmlns:pic="http://schemas.openxmlformats.org/drawingml/2006/picture">
+                  <pic:nvPicPr>
+                    <pic:cNvPr id="1311911547" name="Picture 1311911547"/>
+                    <pic:cNvPicPr/>
+                  </pic:nvPicPr>
+                  <pic:blipFill>
+                    <a:blip r:embed="rId31">
+                      <a:extLst>
+                        <a:ext uri="{28A0092B-C50C-407E-A947-70E740481C1C}">
+                          <a14:useLocalDpi xmlns:a14="http://schemas.microsoft.com/office/drawing/2010/main" val="0"/>
+                        </a:ext>
+                      </a:extLst>
+                    </a:blip>
+                    <a:stretch>
+                      <a:fillRect/>
+                    </a:stretch>
+                  </pic:blipFill>
+                  <pic:spPr>
+                    <a:xfrm>
+                      <a:off x="0" y="0"/>
+                      <a:ext cx="5943600" cy="2840990"/>
+                    </a:xfrm>
+                    <a:prstGeom prst="rect">
+                      <a:avLst/>
+                    </a:prstGeom>
+                  </pic:spPr>
+                </pic:pic>
+              </a:graphicData>
+            </a:graphic>
+          </wp:inline>
+        </w:drawing>
+      </w:r>
+    </w:p>
+    <w:p>
+      <w:pPr>
+        <w:bidi/>
+        <w:rPr>
+          <w:sz w:val="28"/>
+          <w:szCs w:val="28"/>
+          <w:rtl/>
+          <w:lang w:bidi="fa-IR"/>
+        </w:rPr>
+      </w:pPr>
+      <w:r>
+        <w:rPr>
+          <w:noProof/>
+          <w:sz w:val="28"/>
+          <w:szCs w:val="28"/>
+          <w:lang w:bidi="fa-IR"/>
+        </w:rPr>
+        <w:drawing>
+          <wp:inline distT="0" distB="0" distL="0" distR="0" wp14:anchorId="13A6D4F5" wp14:editId="17BA053E">
+            <wp:extent cx="5943600" cy="2256790"/>
+            <wp:effectExtent l="0" t="0" r="0" b="0"/>
+            <wp:docPr id="717206958" name="Picture 8" descr="A screenshot of a computer code&#10;&#10;Description automatically generated"/>
+            <wp:cNvGraphicFramePr>
+              <a:graphicFrameLocks xmlns:a="http://schemas.openxmlformats.org/drawingml/2006/main" noChangeAspect="1"/>
+            </wp:cNvGraphicFramePr>
+            <a:graphic xmlns:a="http://schemas.openxmlformats.org/drawingml/2006/main">
+              <a:graphicData uri="http://schemas.openxmlformats.org/drawingml/2006/picture">
+                <pic:pic xmlns:pic="http://schemas.openxmlformats.org/drawingml/2006/picture">
+                  <pic:nvPicPr>
+                    <pic:cNvPr id="717206958" name="Picture 8" descr="A screenshot of a computer code&#10;&#10;Description automatically generated"/>
+                    <pic:cNvPicPr/>
+                  </pic:nvPicPr>
+                  <pic:blipFill>
+                    <a:blip r:embed="rId32">
+                      <a:extLst>
+                        <a:ext uri="{28A0092B-C50C-407E-A947-70E740481C1C}">
+                          <a14:useLocalDpi xmlns:a14="http://schemas.microsoft.com/office/drawing/2010/main" val="0"/>
+                        </a:ext>
+                      </a:extLst>
+                    </a:blip>
+                    <a:stretch>
+                      <a:fillRect/>
+                    </a:stretch>
+                  </pic:blipFill>
+                  <pic:spPr>
+                    <a:xfrm>
+                      <a:off x="0" y="0"/>
+                      <a:ext cx="5943600" cy="2256790"/>
+                    </a:xfrm>
+                    <a:prstGeom prst="rect">
+                      <a:avLst/>
+                    </a:prstGeom>
+                  </pic:spPr>
+                </pic:pic>
+              </a:graphicData>
+            </a:graphic>
+          </wp:inline>
+        </w:drawing>
+      </w:r>
+    </w:p>
+    <w:p>
+      <w:pPr>
+        <w:bidi/>
+        <w:rPr>
+          <w:rFonts w:ascii="Vazir" w:hAnsi="Vazir" w:cs="Vazir"/>
+          <w:sz w:val="28"/>
+          <w:szCs w:val="28"/>
+          <w:lang w:bidi="fa-IR"/>
+        </w:rPr>
+      </w:pPr>
+      <w:r>
+        <w:rPr>
+          <w:rFonts w:ascii="Vazir" w:hAnsi="Vazir" w:cs="Vazir"/>
+          <w:sz w:val="28"/>
+          <w:szCs w:val="28"/>
+          <w:rtl/>
+          <w:lang w:bidi="fa-IR"/>
+        </w:rPr>
+        <w:lastRenderedPageBreak/>
+        <w:t>در بخش و هم تبدیل کسینوسی گسسته (</w:t>
+      </w:r>
+      <w:r>
+        <w:rPr>
+          <w:rFonts w:ascii="Vazir" w:hAnsi="Vazir" w:cs="Vazir"/>
+          <w:sz w:val="28"/>
+          <w:szCs w:val="28"/>
+          <w:lang w:bidi="fa-IR"/>
+        </w:rPr>
+        <w:t>DCT</w:t>
+      </w:r>
+      <w:r>
+        <w:rPr>
+          <w:rFonts w:ascii="Vazir" w:hAnsi="Vazir" w:cs="Vazir"/>
+          <w:sz w:val="28"/>
+          <w:szCs w:val="28"/>
+          <w:rtl/>
+          <w:lang w:bidi="fa-IR"/>
+        </w:rPr>
+        <w:t>) سیگنال را محاسبه می کند و دو نسخه برای 60000 و 120000 نمونه ایجاد کرده و آنها را پخش و ذخیره میکند.</w:t>
+      </w:r>
     </w:p>
     <w:sectPr>
       <w:pgSz w:w="12240" w:h="15840"/>
@@ -1787,6 +3153,56 @@
     </w:sectPr>
   </w:body>
 </w:document>
+</file>
+
+<file path=word/endnotes.xml><?xml version="1.0" encoding="utf-8"?>
+<w:endnotes xmlns:wpc="http://schemas.microsoft.com/office/word/2010/wordprocessingCanvas" xmlns:cx="http://schemas.microsoft.com/office/drawing/2014/chartex" xmlns:cx1="http://schemas.microsoft.com/office/drawing/2015/9/8/chartex" xmlns:cx2="http://schemas.microsoft.com/office/drawing/2015/10/21/chartex" xmlns:cx3="http://schemas.microsoft.com/office/drawing/2016/5/9/chartex" xmlns:cx4="http://schemas.microsoft.com/office/drawing/2016/5/10/chartex" xmlns:cx5="http://schemas.microsoft.com/office/drawing/2016/5/11/chartex" xmlns:cx6="http://schemas.microsoft.com/office/drawing/2016/5/12/chartex" xmlns:cx7="http://schemas.microsoft.com/office/drawing/2016/5/13/chartex" xmlns:cx8="http://schemas.microsoft.com/office/drawing/2016/5/14/chartex" xmlns:mc="http://schemas.openxmlformats.org/markup-compatibility/2006" xmlns:aink="http://schemas.microsoft.com/office/drawing/2016/ink" xmlns:am3d="http://schemas.microsoft.com/office/drawing/2017/model3d" xmlns:o="urn:schemas-microsoft-com:office:office" xmlns:oel="http://schemas.microsoft.com/office/2019/extlst" xmlns:r="http://schemas.openxmlformats.org/officeDocument/2006/relationships" xmlns:m="http://schemas.openxmlformats.org/officeDocument/2006/math" xmlns:v="urn:schemas-microsoft-com:vml" xmlns:wp14="http://schemas.microsoft.com/office/word/2010/wordprocessingDrawing" xmlns:wp="http://schemas.openxmlformats.org/drawingml/2006/wordprocessingDrawing" xmlns:w10="urn:schemas-microsoft-com:office:word" xmlns:w="http://schemas.openxmlformats.org/wordprocessingml/2006/main" xmlns:w14="http://schemas.microsoft.com/office/word/2010/wordml" xmlns:w15="http://schemas.microsoft.com/office/word/2012/wordml" xmlns:w16cex="http://schemas.microsoft.com/office/word/2018/wordml/cex" xmlns:w16cid="http://schemas.microsoft.com/office/word/2016/wordml/cid" xmlns:w16="http://schemas.microsoft.com/office/word/2018/wordml" xmlns:w16du="http://schemas.microsoft.com/office/word/2023/wordml/word16du" xmlns:w16sdtdh="http://schemas.microsoft.com/office/word/2020/wordml/sdtdatahash" xmlns:w16sdtfl="http://schemas.microsoft.com/office/word/2024/wordml/sdtformatlock" xmlns:w16se="http://schemas.microsoft.com/office/word/2015/wordml/symex" xmlns:wpg="http://schemas.microsoft.com/office/word/2010/wordprocessingGroup" xmlns:wpi="http://schemas.microsoft.com/office/word/2010/wordprocessingInk" xmlns:wne="http://schemas.microsoft.com/office/word/2006/wordml" xmlns:wps="http://schemas.microsoft.com/office/word/2010/wordprocessingShape" mc:Ignorable="w14 w15 w16se w16cid w16 w16cex w16sdtdh w16sdtfl w16du wp14">
+  <w:endnote w:type="separator" w:id="-1">
+    <w:p>
+      <w:pPr>
+        <w:spacing w:after="0" w:line="240" w:lineRule="auto"/>
+      </w:pPr>
+      <w:r>
+        <w:separator/>
+      </w:r>
+    </w:p>
+  </w:endnote>
+  <w:endnote w:type="continuationSeparator" w:id="0">
+    <w:p>
+      <w:pPr>
+        <w:spacing w:after="0" w:line="240" w:lineRule="auto"/>
+      </w:pPr>
+      <w:r>
+        <w:continuationSeparator/>
+      </w:r>
+    </w:p>
+  </w:endnote>
+</w:endnotes>
+</file>
+
+<file path=word/footnotes.xml><?xml version="1.0" encoding="utf-8"?>
+<w:footnotes xmlns:wpc="http://schemas.microsoft.com/office/word/2010/wordprocessingCanvas" xmlns:cx="http://schemas.microsoft.com/office/drawing/2014/chartex" xmlns:cx1="http://schemas.microsoft.com/office/drawing/2015/9/8/chartex" xmlns:cx2="http://schemas.microsoft.com/office/drawing/2015/10/21/chartex" xmlns:cx3="http://schemas.microsoft.com/office/drawing/2016/5/9/chartex" xmlns:cx4="http://schemas.microsoft.com/office/drawing/2016/5/10/chartex" xmlns:cx5="http://schemas.microsoft.com/office/drawing/2016/5/11/chartex" xmlns:cx6="http://schemas.microsoft.com/office/drawing/2016/5/12/chartex" xmlns:cx7="http://schemas.microsoft.com/office/drawing/2016/5/13/chartex" xmlns:cx8="http://schemas.microsoft.com/office/drawing/2016/5/14/chartex" xmlns:mc="http://schemas.openxmlformats.org/markup-compatibility/2006" xmlns:aink="http://schemas.microsoft.com/office/drawing/2016/ink" xmlns:am3d="http://schemas.microsoft.com/office/drawing/2017/model3d" xmlns:o="urn:schemas-microsoft-com:office:office" xmlns:oel="http://schemas.microsoft.com/office/2019/extlst" xmlns:r="http://schemas.openxmlformats.org/officeDocument/2006/relationships" xmlns:m="http://schemas.openxmlformats.org/officeDocument/2006/math" xmlns:v="urn:schemas-microsoft-com:vml" xmlns:wp14="http://schemas.microsoft.com/office/word/2010/wordprocessingDrawing" xmlns:wp="http://schemas.openxmlformats.org/drawingml/2006/wordprocessingDrawing" xmlns:w10="urn:schemas-microsoft-com:office:word" xmlns:w="http://schemas.openxmlformats.org/wordprocessingml/2006/main" xmlns:w14="http://schemas.microsoft.com/office/word/2010/wordml" xmlns:w15="http://schemas.microsoft.com/office/word/2012/wordml" xmlns:w16cex="http://schemas.microsoft.com/office/word/2018/wordml/cex" xmlns:w16cid="http://schemas.microsoft.com/office/word/2016/wordml/cid" xmlns:w16="http://schemas.microsoft.com/office/word/2018/wordml" xmlns:w16du="http://schemas.microsoft.com/office/word/2023/wordml/word16du" xmlns:w16sdtdh="http://schemas.microsoft.com/office/word/2020/wordml/sdtdatahash" xmlns:w16sdtfl="http://schemas.microsoft.com/office/word/2024/wordml/sdtformatlock" xmlns:w16se="http://schemas.microsoft.com/office/word/2015/wordml/symex" xmlns:wpg="http://schemas.microsoft.com/office/word/2010/wordprocessingGroup" xmlns:wpi="http://schemas.microsoft.com/office/word/2010/wordprocessingInk" xmlns:wne="http://schemas.microsoft.com/office/word/2006/wordml" xmlns:wps="http://schemas.microsoft.com/office/word/2010/wordprocessingShape" mc:Ignorable="w14 w15 w16se w16cid w16 w16cex w16sdtdh w16sdtfl w16du wp14">
+  <w:footnote w:type="separator" w:id="-1">
+    <w:p>
+      <w:pPr>
+        <w:spacing w:after="0" w:line="240" w:lineRule="auto"/>
+      </w:pPr>
+      <w:r>
+        <w:separator/>
+      </w:r>
+    </w:p>
+  </w:footnote>
+  <w:footnote w:type="continuationSeparator" w:id="0">
+    <w:p>
+      <w:pPr>
+        <w:spacing w:after="0" w:line="240" w:lineRule="auto"/>
+      </w:pPr>
+      <w:r>
+        <w:continuationSeparator/>
+      </w:r>
+    </w:p>
+  </w:footnote>
+</w:footnotes>
 </file>
 
 <file path=word/styles.xml><?xml version="1.0" encoding="utf-8"?>
@@ -2704,6 +4120,50 @@
       <w:spacing w:val="5"/>
     </w:rPr>
   </w:style>
+  <w:style w:type="paragraph" w:styleId="Header">
+    <w:name w:val="header"/>
+    <w:basedOn w:val="Normal"/>
+    <w:link w:val="HeaderChar"/>
+    <w:uiPriority w:val="99"/>
+    <w:unhideWhenUsed/>
+    <w:rsid w:val="0088006D"/>
+    <w:pPr>
+      <w:tabs>
+        <w:tab w:val="center" w:pos="4680"/>
+        <w:tab w:val="right" w:pos="9360"/>
+      </w:tabs>
+      <w:spacing w:after="0" w:line="240" w:lineRule="auto"/>
+    </w:pPr>
+  </w:style>
+  <w:style w:type="character" w:customStyle="1" w:styleId="HeaderChar">
+    <w:name w:val="Header Char"/>
+    <w:basedOn w:val="DefaultParagraphFont"/>
+    <w:link w:val="Header"/>
+    <w:uiPriority w:val="99"/>
+    <w:rsid w:val="0088006D"/>
+  </w:style>
+  <w:style w:type="paragraph" w:styleId="Footer">
+    <w:name w:val="footer"/>
+    <w:basedOn w:val="Normal"/>
+    <w:link w:val="FooterChar"/>
+    <w:uiPriority w:val="99"/>
+    <w:unhideWhenUsed/>
+    <w:rsid w:val="0088006D"/>
+    <w:pPr>
+      <w:tabs>
+        <w:tab w:val="center" w:pos="4680"/>
+        <w:tab w:val="right" w:pos="9360"/>
+      </w:tabs>
+      <w:spacing w:after="0" w:line="240" w:lineRule="auto"/>
+    </w:pPr>
+  </w:style>
+  <w:style w:type="character" w:customStyle="1" w:styleId="FooterChar">
+    <w:name w:val="Footer Char"/>
+    <w:basedOn w:val="DefaultParagraphFont"/>
+    <w:link w:val="Footer"/>
+    <w:uiPriority w:val="99"/>
+    <w:rsid w:val="0088006D"/>
+  </w:style>
 </w:styles>
 </file>
 

</xml_diff>